<commit_message>
First complete pass through the Upgrade Guide
</commit_message>
<xml_diff>
--- a/CONGA/Docs/Conga 3.0 Upgrade Guide.docx
+++ b/CONGA/Docs/Conga 3.0 Upgrade Guide.docx
@@ -44,13 +44,26 @@
         <w:rPr>
           <w:lang w:val="en-GB"/>
         </w:rPr>
-        <w:t>1st</w:t>
-      </w:r>
-      <w:r>
-        <w:rPr>
-          <w:lang w:val="en-GB"/>
-        </w:rPr>
-        <w:t>, 2017.</w:t>
+        <w:t>12</w:t>
+      </w:r>
+      <w:r>
+        <w:rPr>
+          <w:vertAlign w:val="superscript"/>
+          <w:lang w:val="en-GB"/>
+        </w:rPr>
+        <w:t>th</w:t>
+      </w:r>
+      <w:r>
+        <w:rPr>
+          <w:lang w:val="en-GB"/>
+        </w:rPr>
+        <w:t xml:space="preserve">, </w:t>
+      </w:r>
+      <w:r>
+        <w:rPr>
+          <w:lang w:val="en-GB"/>
+        </w:rPr>
+        <w:t>2017.</w:t>
       </w:r>
     </w:p>
     <w:p>
@@ -848,7 +861,15 @@
           <w:b/>
           <w:lang w:val="en-GB"/>
         </w:rPr>
-        <w:t>White-list and/or Black-list address ranges:</w:t>
+        <w:t>Positive and Negative lists of Peer</w:t>
+      </w:r>
+      <w:r>
+        <w:rPr>
+          <w:rFonts w:eastAsiaTheme="minorHAnsi"/>
+          <w:b/>
+          <w:lang w:val="en-GB"/>
+        </w:rPr>
+        <w:t xml:space="preserve"> address ranges:</w:t>
       </w:r>
       <w:r>
         <w:rPr>
@@ -876,29 +897,31 @@
       </w:pPr>
       <w:r>
         <w:rPr>
-          <w:rFonts w:eastAsiaTheme="minorHAnsi"/>
           <w:b/>
           <w:lang w:val="en-GB"/>
         </w:rPr>
-        <w:t xml:space="preserve">Support for </w:t>
-      </w:r>
-      <w:proofErr w:type="spellStart"/>
-      <w:r>
-        <w:rPr>
-          <w:rFonts w:eastAsiaTheme="minorHAnsi"/>
+        <w:t xml:space="preserve">A numeric </w:t>
+      </w:r>
+      <w:r>
+        <w:rPr>
           <w:b/>
-          <w:lang w:val="en-GB"/>
-        </w:rPr>
-        <w:t>GnuTLS</w:t>
-      </w:r>
-      <w:proofErr w:type="spellEnd"/>
-      <w:r>
-        <w:rPr>
-          <w:rFonts w:eastAsiaTheme="minorHAnsi"/>
+          <w:i/>
+          <w:lang w:val="en-GB"/>
+        </w:rPr>
+        <w:t>Version</w:t>
+      </w:r>
+      <w:r>
+        <w:rPr>
           <w:b/>
           <w:lang w:val="en-GB"/>
         </w:rPr>
-        <w:t xml:space="preserve"> 3.4.16.</w:t>
+        <w:t xml:space="preserve"> property:</w:t>
+      </w:r>
+      <w:r>
+        <w:rPr>
+          <w:lang w:val="en-GB"/>
+        </w:rPr>
+        <w:t xml:space="preserve"> Makes it easier to write applications that need to know which version of Conga they have available.</w:t>
       </w:r>
     </w:p>
     <w:p>
@@ -918,13 +941,25 @@
           <w:b/>
           <w:lang w:val="en-GB"/>
         </w:rPr>
-        <w:t>Dynamic loading of secure socket support:</w:t>
-      </w:r>
-      <w:r>
-        <w:rPr>
-          <w:lang w:val="en-GB"/>
-        </w:rPr>
-        <w:t xml:space="preserve"> If you do not use secure sockets, you do not need to install or ship the secure part of Conga with your application.</w:t>
+        <w:t xml:space="preserve">Support for </w:t>
+      </w:r>
+      <w:proofErr w:type="spellStart"/>
+      <w:r>
+        <w:rPr>
+          <w:rFonts w:eastAsiaTheme="minorHAnsi"/>
+          <w:b/>
+          <w:lang w:val="en-GB"/>
+        </w:rPr>
+        <w:t>GnuTLS</w:t>
+      </w:r>
+      <w:proofErr w:type="spellEnd"/>
+      <w:r>
+        <w:rPr>
+          <w:rFonts w:eastAsiaTheme="minorHAnsi"/>
+          <w:b/>
+          <w:lang w:val="en-GB"/>
+        </w:rPr>
+        <w:t xml:space="preserve"> 3.4.16.</w:t>
       </w:r>
     </w:p>
     <w:p>
@@ -944,27 +979,13 @@
           <w:b/>
           <w:lang w:val="en-GB"/>
         </w:rPr>
-        <w:t>Shared Unicode/Classic library:</w:t>
-      </w:r>
-      <w:r>
-        <w:rPr>
-          <w:lang w:val="en-GB"/>
-        </w:rPr>
-        <w:t xml:space="preserve"> The same .so or .</w:t>
-      </w:r>
-      <w:proofErr w:type="spellStart"/>
-      <w:r>
-        <w:rPr>
-          <w:lang w:val="en-GB"/>
-        </w:rPr>
-        <w:t>dll</w:t>
-      </w:r>
-      <w:proofErr w:type="spellEnd"/>
-      <w:r>
-        <w:rPr>
-          <w:lang w:val="en-GB"/>
-        </w:rPr>
-        <w:t xml:space="preserve"> file is used by Classic and Unicode versions of Conga (32 and 64 bit are still separate). </w:t>
+        <w:t>Dynamic loading of secure socket support:</w:t>
+      </w:r>
+      <w:r>
+        <w:rPr>
+          <w:lang w:val="en-GB"/>
+        </w:rPr>
+        <w:t xml:space="preserve"> If you do not use secure sockets, you do not need to install or ship the secure part of Conga with your application.</w:t>
       </w:r>
     </w:p>
     <w:p>
@@ -1028,44 +1049,37 @@
       </w:pPr>
       <w:r>
         <w:rPr>
+          <w:rFonts w:eastAsiaTheme="minorHAnsi"/>
           <w:b/>
           <w:lang w:val="en-GB"/>
         </w:rPr>
-        <w:t xml:space="preserve">A numeric </w:t>
-      </w:r>
-      <w:r>
-        <w:rPr>
-          <w:b/>
-          <w:i/>
-          <w:lang w:val="en-GB"/>
-        </w:rPr>
-        <w:t>Version</w:t>
-      </w:r>
-      <w:r>
-        <w:rPr>
-          <w:b/>
-          <w:lang w:val="en-GB"/>
-        </w:rPr>
-        <w:t xml:space="preserve"> property</w:t>
-      </w:r>
-      <w:r>
-        <w:rPr>
-          <w:b/>
-          <w:lang w:val="en-GB"/>
-        </w:rPr>
-        <w:t>:</w:t>
-      </w:r>
-      <w:r>
-        <w:rPr>
-          <w:lang w:val="en-GB"/>
-        </w:rPr>
-        <w:t xml:space="preserve"> Makes </w:t>
-      </w:r>
-      <w:r>
-        <w:rPr>
-          <w:lang w:val="en-GB"/>
-        </w:rPr>
-        <w:t>it easier to write applications that need to know which version of Conga they have available.</w:t>
+        <w:t>Shared Unicode/Classic library:</w:t>
+      </w:r>
+      <w:r>
+        <w:rPr>
+          <w:lang w:val="en-GB"/>
+        </w:rPr>
+        <w:t xml:space="preserve"> The same .so or .</w:t>
+      </w:r>
+      <w:proofErr w:type="spellStart"/>
+      <w:r>
+        <w:rPr>
+          <w:lang w:val="en-GB"/>
+        </w:rPr>
+        <w:t>dll</w:t>
+      </w:r>
+      <w:proofErr w:type="spellEnd"/>
+      <w:r>
+        <w:rPr>
+          <w:lang w:val="en-GB"/>
+        </w:rPr>
+        <w:t xml:space="preserve"> file is used by Classic and Unicode versions of Conga (32 and 64 bit are still separa</w:t>
+      </w:r>
+      <w:r>
+        <w:rPr>
+          <w:lang w:val="en-GB"/>
+        </w:rPr>
+        <w:t>te).</w:t>
       </w:r>
     </w:p>
     <w:p>
@@ -3308,7 +3322,33 @@
         <w:rPr>
           <w:lang w:val="en-US"/>
         </w:rPr>
-        <w:t>3. Timeout and Close as Events</w:t>
+        <w:t xml:space="preserve">3. </w:t>
+      </w:r>
+      <w:r>
+        <w:rPr>
+          <w:i/>
+          <w:lang w:val="en-US"/>
+        </w:rPr>
+        <w:t>Timeout</w:t>
+      </w:r>
+      <w:r>
+        <w:rPr>
+          <w:lang w:val="en-US"/>
+        </w:rPr>
+        <w:t xml:space="preserve"> and </w:t>
+      </w:r>
+      <w:r>
+        <w:rPr>
+          <w:i/>
+          <w:lang w:val="en-US"/>
+        </w:rPr>
+        <w:t>Close</w:t>
+      </w:r>
+      <w:r>
+        <w:rPr>
+          <w:lang w:val="en-US"/>
+        </w:rPr>
+        <w:t xml:space="preserve"> as Events</w:t>
       </w:r>
     </w:p>
     <w:p>
@@ -3961,7 +4001,20 @@
         <w:rPr>
           <w:lang w:val="en-GB"/>
         </w:rPr>
-        <w:t>5. Sent event</w:t>
+        <w:t xml:space="preserve">5. </w:t>
+      </w:r>
+      <w:r>
+        <w:rPr>
+          <w:i/>
+          <w:lang w:val="en-GB"/>
+        </w:rPr>
+        <w:t>Sent</w:t>
+      </w:r>
+      <w:r>
+        <w:rPr>
+          <w:lang w:val="en-GB"/>
+        </w:rPr>
+        <w:t xml:space="preserve"> event</w:t>
       </w:r>
     </w:p>
     <w:p>
@@ -5681,16 +5734,6 @@
         </w:rPr>
         <w:lastRenderedPageBreak/>
         <w:br/>
-      </w:r>
-      <w:r>
-        <w:rPr>
-          <w:rFonts w:ascii="APL385 Unicode" w:eastAsia="Times New Roman" w:hAnsi="APL385 Unicode" w:cs="Courier New"/>
-          <w:color w:val="000000"/>
-          <w:sz w:val="20"/>
-          <w:szCs w:val="20"/>
-          <w:shd w:val="clear" w:color="auto" w:fill="FFFFFF"/>
-          <w:lang w:val="en-GB" w:eastAsia="en-GB"/>
-        </w:rPr>
         <w:t>0  C</w:t>
       </w:r>
       <w:r>
@@ -6328,19 +6371,7 @@
         <w:rPr>
           <w:lang w:val="en-US"/>
         </w:rPr>
-        <w:t xml:space="preserve">Web Socket Upgrade - </w:t>
-      </w:r>
-      <w:r>
-        <w:rPr>
-          <w:lang w:val="en-US"/>
-        </w:rPr>
-        <w:t>Server</w:t>
-      </w:r>
-      <w:r>
-        <w:rPr>
-          <w:lang w:val="en-US"/>
-        </w:rPr>
-        <w:t xml:space="preserve"> Side</w:t>
+        <w:t>Web Socket Upgrade - Server Side</w:t>
       </w:r>
     </w:p>
     <w:p>
@@ -6809,16 +6840,6 @@
           <w:lang w:val="en-GB" w:eastAsia="en-GB"/>
         </w:rPr>
         <w:br/>
-      </w:r>
-      <w:r>
-        <w:rPr>
-          <w:rFonts w:ascii="APL385 Unicode" w:eastAsia="Times New Roman" w:hAnsi="APL385 Unicode" w:cs="Courier New"/>
-          <w:color w:val="000000"/>
-          <w:sz w:val="20"/>
-          <w:szCs w:val="20"/>
-          <w:shd w:val="clear" w:color="auto" w:fill="FFFFFF"/>
-          <w:lang w:val="en-GB" w:eastAsia="en-GB"/>
-        </w:rPr>
         <w:t xml:space="preserve">      </w:t>
       </w:r>
       <w:proofErr w:type="spellStart"/>
@@ -7142,355 +7163,163 @@
         </w:rPr>
         <w:t xml:space="preserve"> is operational.</w:t>
       </w:r>
-      <w:bookmarkStart w:id="63" w:name="_GoBack"/>
-      <w:bookmarkEnd w:id="63"/>
-    </w:p>
-    <w:p>
-      <w:pPr>
-        <w:rPr>
-          <w:lang w:val="en-US"/>
-        </w:rPr>
-      </w:pPr>
-      <w:r>
-        <w:rPr>
+    </w:p>
+    <w:p>
+      <w:pPr>
+        <w:rPr>
+          <w:lang w:val="en-US"/>
+        </w:rPr>
+      </w:pPr>
+      <w:r>
+        <w:rPr>
+          <w:lang w:val="en-US"/>
+        </w:rPr>
+        <w:t xml:space="preserve">Once an upgrade to </w:t>
+      </w:r>
+      <w:proofErr w:type="spellStart"/>
+      <w:r>
+        <w:rPr>
+          <w:lang w:val="en-US"/>
+        </w:rPr>
+        <w:t>websocket</w:t>
+      </w:r>
+      <w:proofErr w:type="spellEnd"/>
+      <w:r>
+        <w:rPr>
+          <w:lang w:val="en-US"/>
+        </w:rPr>
+        <w:t xml:space="preserve"> has happened, </w:t>
+      </w:r>
+      <w:r>
+        <w:rPr>
+          <w:lang w:val="en-US"/>
+        </w:rPr>
+        <w:t xml:space="preserve">incoming data on the socket will be delivered in the form of a </w:t>
+      </w:r>
+      <w:proofErr w:type="spellStart"/>
+      <w:r>
+        <w:rPr>
+          <w:lang w:val="en-US"/>
+        </w:rPr>
+        <w:t>WSReceive</w:t>
+      </w:r>
+      <w:proofErr w:type="spellEnd"/>
+      <w:r>
+        <w:rPr>
+          <w:lang w:val="en-US"/>
+        </w:rPr>
+        <w:t xml:space="preserve"> event, which is accompanied by a 3-element vector containing </w:t>
+      </w:r>
+      <w:r>
+        <w:rPr>
+          <w:i/>
+          <w:lang w:val="en-US"/>
+        </w:rPr>
+        <w:t>data</w:t>
+      </w:r>
+      <w:r>
+        <w:rPr>
+          <w:lang w:val="en-US"/>
+        </w:rPr>
+        <w:t xml:space="preserve"> in the 1</w:t>
+      </w:r>
+      <w:r>
+        <w:rPr>
+          <w:vertAlign w:val="superscript"/>
+          <w:lang w:val="en-US"/>
+        </w:rPr>
+        <w:t>st</w:t>
+      </w:r>
+      <w:r>
+        <w:rPr>
+          <w:lang w:val="en-US"/>
+        </w:rPr>
+        <w:t xml:space="preserve"> element, followed by a Boolean “</w:t>
+      </w:r>
+      <w:r>
+        <w:rPr>
+          <w:i/>
+          <w:lang w:val="en-US"/>
+        </w:rPr>
+        <w:t>final</w:t>
+      </w:r>
+      <w:r>
+        <w:rPr>
+          <w:lang w:val="en-US"/>
+        </w:rPr>
+        <w:t xml:space="preserve">” flag which indicates whether this is the last transmission in a series, and an </w:t>
+      </w:r>
+      <w:r>
+        <w:rPr>
+          <w:i/>
+          <w:lang w:val="en-US"/>
+        </w:rPr>
+        <w:t>opcode</w:t>
+      </w:r>
+      <w:r>
+        <w:rPr>
+          <w:lang w:val="en-US"/>
+        </w:rPr>
+        <w:t xml:space="preserve"> indicating the data type. The opcode can be 1 for UTF-8 Text or 2 for Binary data (represented as an </w:t>
+      </w:r>
+      <w:r>
+        <w:rPr>
+          <w:lang w:val="en-US"/>
+        </w:rPr>
+        <w:lastRenderedPageBreak/>
+        <w:t>integer vector with values between ¯128 and +127). The opcode can also be 0 to indicate a “continuation”, in which case the data type is expected to be the same as the previous message.</w:t>
+      </w:r>
+    </w:p>
+    <w:p>
+      <w:pPr>
+        <w:pStyle w:val="HTMLPreformatted"/>
+      </w:pPr>
+      <w:r>
+        <w:rPr>
+          <w:rFonts w:ascii="APL385 Unicode" w:hAnsi="APL385 Unicode"/>
+          <w:lang w:val="en-US"/>
+        </w:rPr>
+        <w:t xml:space="preserve">      </w:t>
+      </w:r>
+      <w:proofErr w:type="spellStart"/>
+      <w:r>
+        <w:rPr>
+          <w:rFonts w:ascii="APL385 Unicode" w:hAnsi="APL385 Unicode"/>
+          <w:lang w:val="en-US"/>
+        </w:rPr>
+        <w:t>iConga.Wait</w:t>
+      </w:r>
+      <w:proofErr w:type="spellEnd"/>
+      <w:r>
+        <w:rPr>
+          <w:rFonts w:ascii="APL385 Unicode" w:hAnsi="APL385 Unicode"/>
           <w:lang w:val="en-US"/>
         </w:rPr>
         <w:t xml:space="preserve"> </w:t>
       </w:r>
       <w:r>
         <w:rPr>
-          <w:lang w:val="en-US"/>
-        </w:rPr>
-        <w:t>[At this point</w:t>
-      </w:r>
-      <w:r>
-        <w:rPr>
-          <w:lang w:val="en-US"/>
-        </w:rPr>
-        <w:t>, before describing the WS transmission events,</w:t>
-      </w:r>
-      <w:r>
-        <w:rPr>
-          <w:lang w:val="en-US"/>
-        </w:rPr>
-        <w:t xml:space="preserve"> Morten decided to call it a day and focus on the Development Strategy Meeting, work on this documentation will resume on May 5</w:t>
-      </w:r>
-      <w:r>
-        <w:rPr>
-          <w:vertAlign w:val="superscript"/>
-          <w:lang w:val="en-US"/>
-        </w:rPr>
-        <w:t>th</w:t>
-      </w:r>
-      <w:r>
-        <w:rPr>
-          <w:lang w:val="en-US"/>
-        </w:rPr>
-        <w:t>]</w:t>
-      </w:r>
-    </w:p>
-    <w:p>
-      <w:pPr>
-        <w:rPr>
-          <w:lang w:val="en-US"/>
-        </w:rPr>
-      </w:pPr>
-      <w:r>
-        <w:rPr>
-          <w:lang w:val="en-US"/>
-        </w:rPr>
-        <w:t xml:space="preserve"> </w:t>
-      </w:r>
-    </w:p>
-    <w:p>
-      <w:pPr>
-        <w:pStyle w:val="Heading3"/>
-        <w:rPr>
-          <w:lang w:val="en-US"/>
-        </w:rPr>
-      </w:pPr>
-      <w:proofErr w:type="spellStart"/>
-      <w:r>
-        <w:rPr>
-          <w:lang w:val="en-US"/>
-        </w:rPr>
-        <w:lastRenderedPageBreak/>
-        <w:t>Websockets</w:t>
-      </w:r>
-      <w:proofErr w:type="spellEnd"/>
-      <w:r>
-        <w:rPr>
-          <w:lang w:val="en-US"/>
-        </w:rPr>
-        <w:t>{</w:t>
-      </w:r>
-      <w:proofErr w:type="spellStart"/>
-      <w:r>
-        <w:rPr>
-          <w:lang w:val="en-US"/>
-        </w:rPr>
-        <w:t>Overhaul.dyalog</w:t>
-      </w:r>
-      <w:proofErr w:type="spellEnd"/>
-      <w:r>
-        <w:rPr>
-          <w:lang w:val="en-US"/>
-        </w:rPr>
-        <w:t xml:space="preserve"> | </w:t>
-      </w:r>
-      <w:proofErr w:type="spellStart"/>
-      <w:r>
-        <w:rPr>
-          <w:lang w:val="en-US"/>
-        </w:rPr>
-        <w:t>TestWebsocket</w:t>
-      </w:r>
-      <w:proofErr w:type="spellEnd"/>
-      <w:r>
-        <w:rPr>
-          <w:lang w:val="en-US"/>
-        </w:rPr>
-        <w:t xml:space="preserve"> }</w:t>
-      </w:r>
-    </w:p>
-    <w:p>
-      <w:pPr>
-        <w:rPr>
-          <w:lang w:val="en-US"/>
-        </w:rPr>
-      </w:pPr>
-      <w:r>
-        <w:rPr>
-          <w:lang w:val="en-US"/>
-        </w:rPr>
-        <w:t xml:space="preserve">When an http connection has been upgraded to </w:t>
-      </w:r>
-      <w:proofErr w:type="spellStart"/>
-      <w:r>
-        <w:rPr>
-          <w:lang w:val="en-US"/>
-        </w:rPr>
-        <w:t>websockets</w:t>
-      </w:r>
-      <w:proofErr w:type="spellEnd"/>
-      <w:r>
-        <w:rPr>
-          <w:lang w:val="en-US"/>
-        </w:rPr>
-        <w:t>, the connection will return events on the form:</w:t>
-      </w:r>
-    </w:p>
-    <w:p>
-      <w:pPr>
-        <w:rPr>
-          <w:lang w:val="en-US"/>
-        </w:rPr>
-      </w:pPr>
-      <w:proofErr w:type="spellStart"/>
-      <w:r>
-        <w:rPr>
-          <w:rFonts w:ascii="Consolas" w:hAnsi="Consolas" w:cs="Consolas"/>
-          <w:color w:val="A31515"/>
-          <w:sz w:val="19"/>
-          <w:szCs w:val="19"/>
-          <w:lang w:val="en-US"/>
-        </w:rPr>
-        <w:t>WSReceive</w:t>
-      </w:r>
-      <w:proofErr w:type="spellEnd"/>
-    </w:p>
-    <w:p>
-      <w:pPr>
-        <w:rPr>
-          <w:lang w:val="en-US"/>
-        </w:rPr>
-      </w:pPr>
-      <w:r>
-        <w:rPr>
-          <w:lang w:val="en-US"/>
-        </w:rPr>
-        <w:t xml:space="preserve">Sending data on a </w:t>
-      </w:r>
-      <w:proofErr w:type="spellStart"/>
-      <w:r>
-        <w:rPr>
-          <w:lang w:val="en-US"/>
-        </w:rPr>
-        <w:t>websocket</w:t>
-      </w:r>
-      <w:proofErr w:type="spellEnd"/>
-      <w:r>
-        <w:rPr>
-          <w:lang w:val="en-US"/>
-        </w:rPr>
-        <w:t xml:space="preserve"> connection can be done in two forms:</w:t>
-      </w:r>
-    </w:p>
-    <w:p>
-      <w:pPr>
-        <w:rPr>
-          <w:rFonts w:ascii="Cambria Math" w:hAnsi="Cambria Math"/>
-          <w:lang w:val="en-US"/>
-        </w:rPr>
-      </w:pPr>
-      <w:proofErr w:type="spellStart"/>
-      <w:r>
-        <w:rPr>
-          <w:lang w:val="en-US"/>
-        </w:rPr>
-        <w:t>DRC.Send</w:t>
-      </w:r>
-      <w:proofErr w:type="spellEnd"/>
-      <w:r>
-        <w:rPr>
-          <w:lang w:val="en-US"/>
-        </w:rPr>
-        <w:t xml:space="preserve"> ‘WS’  (data fin [opcode])  </w:t>
-      </w:r>
-      <w:r>
-        <w:rPr>
-          <w:rFonts w:ascii="Cambria Math" w:hAnsi="Cambria Math"/>
-          <w:lang w:val="en-US"/>
-        </w:rPr>
-        <w:t xml:space="preserve">⍝ where opcode can be 0 </w:t>
-      </w:r>
-      <w:proofErr w:type="spellStart"/>
-      <w:r>
-        <w:rPr>
-          <w:rFonts w:ascii="Cambria Math" w:hAnsi="Cambria Math"/>
-          <w:lang w:val="en-US"/>
-        </w:rPr>
-        <w:t>Cont</w:t>
-      </w:r>
-      <w:proofErr w:type="spellEnd"/>
-      <w:r>
-        <w:rPr>
-          <w:rFonts w:ascii="Cambria Math" w:hAnsi="Cambria Math"/>
-          <w:lang w:val="en-US"/>
-        </w:rPr>
-        <w:t xml:space="preserve"> 1 Text 2 Bin </w:t>
-      </w:r>
-    </w:p>
-    <w:p>
-      <w:pPr>
-        <w:rPr>
-          <w:rFonts w:ascii="Cambria Math" w:hAnsi="Cambria Math"/>
-          <w:lang w:val="en-US"/>
-        </w:rPr>
-      </w:pPr>
-      <w:proofErr w:type="spellStart"/>
-      <w:r>
-        <w:rPr>
-          <w:lang w:val="en-US"/>
-        </w:rPr>
-        <w:t>DRC.Send</w:t>
-      </w:r>
-      <w:proofErr w:type="spellEnd"/>
-      <w:r>
-        <w:rPr>
-          <w:lang w:val="en-US"/>
-        </w:rPr>
-        <w:t xml:space="preserve"> ‘WS’ &lt;</w:t>
-      </w:r>
-      <w:proofErr w:type="spellStart"/>
-      <w:r>
-        <w:rPr>
-          <w:lang w:val="en-US"/>
-        </w:rPr>
-        <w:t>rawformated</w:t>
-      </w:r>
-      <w:proofErr w:type="spellEnd"/>
-      <w:r>
-        <w:rPr>
-          <w:lang w:val="en-US"/>
-        </w:rPr>
-        <w:t xml:space="preserve"> </w:t>
-      </w:r>
-      <w:proofErr w:type="spellStart"/>
-      <w:r>
-        <w:rPr>
-          <w:lang w:val="en-US"/>
-        </w:rPr>
-        <w:t>websocket</w:t>
-      </w:r>
-      <w:proofErr w:type="spellEnd"/>
-      <w:r>
-        <w:rPr>
-          <w:lang w:val="en-US"/>
-        </w:rPr>
-        <w:t xml:space="preserve"> message&gt; </w:t>
-      </w:r>
-      <w:r>
-        <w:rPr>
-          <w:rFonts w:ascii="Cambria Math" w:hAnsi="Cambria Math"/>
-          <w:lang w:val="en-US"/>
-        </w:rPr>
-        <w:t>⍝ not recommended</w:t>
-      </w:r>
-    </w:p>
-    <w:p>
-      <w:pPr>
-        <w:rPr>
-          <w:rFonts w:ascii="Cambria Math" w:hAnsi="Cambria Math"/>
-          <w:lang w:val="en-US"/>
-        </w:rPr>
-      </w:pPr>
-      <w:proofErr w:type="spellStart"/>
-      <w:r>
-        <w:rPr>
-          <w:rFonts w:ascii="Cambria Math" w:hAnsi="Cambria Math"/>
-          <w:lang w:val="en-US"/>
-        </w:rPr>
-        <w:t>DRC.Wait</w:t>
-      </w:r>
-      <w:proofErr w:type="spellEnd"/>
-      <w:r>
-        <w:rPr>
-          <w:rFonts w:ascii="Cambria Math" w:hAnsi="Cambria Math"/>
-          <w:lang w:val="en-US"/>
-        </w:rPr>
-        <w:t xml:space="preserve"> returns the </w:t>
-      </w:r>
-      <w:proofErr w:type="spellStart"/>
-      <w:r>
-        <w:rPr>
-          <w:rFonts w:ascii="Cambria Math" w:hAnsi="Cambria Math"/>
-          <w:lang w:val="en-US"/>
-        </w:rPr>
-        <w:t>websocket</w:t>
-      </w:r>
-      <w:proofErr w:type="spellEnd"/>
-      <w:r>
-        <w:rPr>
-          <w:rFonts w:ascii="Cambria Math" w:hAnsi="Cambria Math"/>
-          <w:lang w:val="en-US"/>
-        </w:rPr>
-        <w:t xml:space="preserve"> event in the same format  event </w:t>
-      </w:r>
-      <w:proofErr w:type="spellStart"/>
-      <w:r>
-        <w:rPr>
-          <w:rFonts w:ascii="Cambria Math" w:hAnsi="Cambria Math"/>
-          <w:lang w:val="en-US"/>
-        </w:rPr>
-        <w:t>WSReceive</w:t>
-      </w:r>
-      <w:proofErr w:type="spellEnd"/>
-      <w:r>
-        <w:rPr>
-          <w:rFonts w:ascii="Cambria Math" w:hAnsi="Cambria Math"/>
-          <w:lang w:val="en-US"/>
-        </w:rPr>
-        <w:t xml:space="preserve"> (data fin opcode)</w:t>
-      </w:r>
-    </w:p>
-    <w:p>
-      <w:pPr>
-        <w:rPr>
-          <w:rFonts w:ascii="Cambria Math" w:hAnsi="Cambria Math"/>
-          <w:lang w:val="en-US"/>
-        </w:rPr>
-      </w:pPr>
+          <w:rFonts w:ascii="APL385 Unicode" w:hAnsi="APL385 Unicode"/>
+          <w:color w:val="000000"/>
+          <w:shd w:val="clear" w:color="auto" w:fill="FFFFFF"/>
+        </w:rPr>
+        <w:t>'</w:t>
+      </w:r>
+      <w:r>
+        <w:rPr>
+          <w:rFonts w:ascii="APL385 Unicode" w:hAnsi="APL385 Unicode"/>
+          <w:lang w:val="en-US"/>
+        </w:rPr>
+        <w:t>C1</w:t>
+      </w:r>
+      <w:r>
+        <w:rPr>
+          <w:rFonts w:ascii="APL385 Unicode" w:hAnsi="APL385 Unicode"/>
+          <w:color w:val="000000"/>
+          <w:shd w:val="clear" w:color="auto" w:fill="FFFFFF"/>
+        </w:rPr>
+        <w:t>'</w:t>
+      </w:r>
     </w:p>
     <w:p>
       <w:pPr>
@@ -7514,12 +7343,23 @@
         </w:tabs>
         <w:spacing w:after="0" w:line="240" w:lineRule="auto"/>
         <w:rPr>
-          <w:rFonts w:ascii="Courier New" w:eastAsia="Times New Roman" w:hAnsi="Courier New" w:cs="Courier New"/>
-          <w:sz w:val="20"/>
-          <w:szCs w:val="20"/>
-          <w:lang w:val="en-GB" w:eastAsia="en-GB"/>
-        </w:rPr>
-      </w:pPr>
+          <w:rFonts w:ascii="APL385 Unicode" w:eastAsia="Times New Roman" w:hAnsi="APL385 Unicode" w:cs="Courier New"/>
+          <w:sz w:val="20"/>
+          <w:szCs w:val="20"/>
+          <w:lang w:val="en-GB" w:eastAsia="en-GB"/>
+        </w:rPr>
+      </w:pPr>
+      <w:r>
+        <w:rPr>
+          <w:rFonts w:ascii="APL385 Unicode" w:eastAsia="Times New Roman" w:hAnsi="APL385 Unicode" w:cs="Courier New"/>
+          <w:color w:val="000000"/>
+          <w:sz w:val="20"/>
+          <w:szCs w:val="20"/>
+          <w:shd w:val="clear" w:color="auto" w:fill="FFFFFF"/>
+          <w:lang w:val="en-GB" w:eastAsia="en-GB"/>
+        </w:rPr>
+        <w:t>┌─┬──┬─────────┬─────────────────┐</w:t>
+      </w:r>
     </w:p>
     <w:p>
       <w:pPr>
@@ -7549,6 +7389,17 @@
           <w:lang w:val="en-GB" w:eastAsia="en-GB"/>
         </w:rPr>
       </w:pPr>
+      <w:r>
+        <w:rPr>
+          <w:rFonts w:ascii="APL385 Unicode" w:eastAsia="Times New Roman" w:hAnsi="APL385 Unicode" w:cs="Courier New"/>
+          <w:color w:val="000000"/>
+          <w:sz w:val="20"/>
+          <w:szCs w:val="20"/>
+          <w:shd w:val="clear" w:color="auto" w:fill="FFFFFF"/>
+          <w:lang w:val="en-GB" w:eastAsia="en-GB"/>
+        </w:rPr>
+        <w:t>│0│C1│WSReceive│┌───────────┬─┬─┐│</w:t>
+      </w:r>
     </w:p>
     <w:p>
       <w:pPr>
@@ -7578,6 +7429,17 @@
           <w:lang w:val="en-GB" w:eastAsia="en-GB"/>
         </w:rPr>
       </w:pPr>
+      <w:r>
+        <w:rPr>
+          <w:rFonts w:ascii="APL385 Unicode" w:eastAsia="Times New Roman" w:hAnsi="APL385 Unicode" w:cs="Courier New"/>
+          <w:color w:val="000000"/>
+          <w:sz w:val="20"/>
+          <w:szCs w:val="20"/>
+          <w:shd w:val="clear" w:color="auto" w:fill="FFFFFF"/>
+          <w:lang w:val="en-GB" w:eastAsia="en-GB"/>
+        </w:rPr>
+        <w:t>│ │  │         ││Hello World│1│1││</w:t>
+      </w:r>
     </w:p>
     <w:p>
       <w:pPr>
@@ -7607,6 +7469,17 @@
           <w:lang w:val="en-GB" w:eastAsia="en-GB"/>
         </w:rPr>
       </w:pPr>
+      <w:r>
+        <w:rPr>
+          <w:rFonts w:ascii="APL385 Unicode" w:eastAsia="Times New Roman" w:hAnsi="APL385 Unicode" w:cs="Courier New"/>
+          <w:color w:val="000000"/>
+          <w:sz w:val="20"/>
+          <w:szCs w:val="20"/>
+          <w:shd w:val="clear" w:color="auto" w:fill="FFFFFF"/>
+          <w:lang w:val="en-GB" w:eastAsia="en-GB"/>
+        </w:rPr>
+        <w:t>│ │  │         │└───────────┴─┴─┘│</w:t>
+      </w:r>
     </w:p>
     <w:p>
       <w:pPr>
@@ -7636,6 +7509,17 @@
           <w:lang w:val="en-GB" w:eastAsia="en-GB"/>
         </w:rPr>
       </w:pPr>
+      <w:r>
+        <w:rPr>
+          <w:rFonts w:ascii="APL385 Unicode" w:eastAsia="Times New Roman" w:hAnsi="APL385 Unicode" w:cs="Courier New"/>
+          <w:color w:val="000000"/>
+          <w:sz w:val="20"/>
+          <w:szCs w:val="20"/>
+          <w:shd w:val="clear" w:color="auto" w:fill="FFFFFF"/>
+          <w:lang w:val="en-GB" w:eastAsia="en-GB"/>
+        </w:rPr>
+        <w:t>└─┴──┴─────────┴─────────────────┘</w:t>
+      </w:r>
     </w:p>
     <w:p>
       <w:pPr>
@@ -7659,22 +7543,676 @@
         </w:tabs>
         <w:spacing w:after="0" w:line="240" w:lineRule="auto"/>
         <w:rPr>
-          <w:rFonts w:ascii="APL385 Unicode" w:eastAsia="Times New Roman" w:hAnsi="APL385 Unicode" w:cs="Courier New"/>
-          <w:sz w:val="20"/>
-          <w:szCs w:val="20"/>
-          <w:lang w:val="en-GB" w:eastAsia="en-GB"/>
-        </w:rPr>
-      </w:pPr>
-      <w:r>
-        <w:rPr>
-          <w:rFonts w:ascii="APL385 Unicode" w:eastAsia="Times New Roman" w:hAnsi="APL385 Unicode" w:cs="Courier New"/>
-          <w:color w:val="000000"/>
-          <w:sz w:val="20"/>
-          <w:szCs w:val="20"/>
-          <w:shd w:val="clear" w:color="auto" w:fill="FFFFFF"/>
-          <w:lang w:val="en-GB" w:eastAsia="en-GB"/>
-        </w:rPr>
-        <w:t xml:space="preserve">                                                                                </w:t>
+          <w:rFonts w:ascii="Courier New" w:eastAsia="Times New Roman" w:hAnsi="Courier New" w:cs="Courier New"/>
+          <w:sz w:val="20"/>
+          <w:szCs w:val="20"/>
+          <w:lang w:val="en-GB" w:eastAsia="en-GB"/>
+        </w:rPr>
+      </w:pPr>
+    </w:p>
+    <w:p>
+      <w:pPr>
+        <w:rPr>
+          <w:lang w:val="en-US"/>
+        </w:rPr>
+      </w:pPr>
+      <w:r>
+        <w:rPr>
+          <w:lang w:val="en-US"/>
+        </w:rPr>
+        <w:t>T</w:t>
+      </w:r>
+      <w:r>
+        <w:rPr>
+          <w:lang w:val="en-US"/>
+        </w:rPr>
+        <w:t xml:space="preserve">o transmit data on a </w:t>
+      </w:r>
+      <w:proofErr w:type="spellStart"/>
+      <w:r>
+        <w:rPr>
+          <w:lang w:val="en-US"/>
+        </w:rPr>
+        <w:t>websocket</w:t>
+      </w:r>
+      <w:proofErr w:type="spellEnd"/>
+      <w:r>
+        <w:rPr>
+          <w:lang w:val="en-US"/>
+        </w:rPr>
+        <w:t xml:space="preserve">, use the send function and pass a 2-element vector containing the </w:t>
+      </w:r>
+      <w:r>
+        <w:rPr>
+          <w:i/>
+          <w:lang w:val="en-US"/>
+        </w:rPr>
+        <w:t>data</w:t>
+      </w:r>
+      <w:r>
+        <w:rPr>
+          <w:lang w:val="en-US"/>
+        </w:rPr>
+        <w:t xml:space="preserve"> and </w:t>
+      </w:r>
+      <w:r>
+        <w:rPr>
+          <w:i/>
+          <w:lang w:val="en-US"/>
+        </w:rPr>
+        <w:t>final</w:t>
+      </w:r>
+      <w:r>
+        <w:rPr>
+          <w:lang w:val="en-US"/>
+        </w:rPr>
+        <w:t xml:space="preserve"> flag, and an optional opcode. If you do not provide opcode it will be set according to the data type:</w:t>
+      </w:r>
+    </w:p>
+    <w:p>
+      <w:pPr>
+        <w:rPr>
+          <w:rFonts w:ascii="Courier New" w:eastAsia="Times New Roman" w:hAnsi="Courier New" w:cs="Courier New"/>
+          <w:sz w:val="20"/>
+          <w:szCs w:val="20"/>
+          <w:lang w:val="en-GB" w:eastAsia="en-GB"/>
+        </w:rPr>
+      </w:pPr>
+      <w:r>
+        <w:rPr>
+          <w:rFonts w:ascii="APL385 Unicode" w:eastAsia="Times New Roman" w:hAnsi="APL385 Unicode" w:cs="Courier New"/>
+          <w:color w:val="000000"/>
+          <w:sz w:val="20"/>
+          <w:szCs w:val="20"/>
+          <w:shd w:val="clear" w:color="auto" w:fill="FFFFFF"/>
+          <w:lang w:val="en-GB" w:eastAsia="en-GB"/>
+        </w:rPr>
+        <w:t xml:space="preserve">      </w:t>
+      </w:r>
+      <w:proofErr w:type="spellStart"/>
+      <w:r>
+        <w:rPr>
+          <w:rFonts w:ascii="APL385 Unicode" w:eastAsia="Times New Roman" w:hAnsi="APL385 Unicode" w:cs="Courier New"/>
+          <w:color w:val="000000"/>
+          <w:sz w:val="20"/>
+          <w:szCs w:val="20"/>
+          <w:shd w:val="clear" w:color="auto" w:fill="FFFFFF"/>
+          <w:lang w:val="en-GB" w:eastAsia="en-GB"/>
+        </w:rPr>
+        <w:t>iConga.Se</w:t>
+      </w:r>
+      <w:r>
+        <w:rPr>
+          <w:rFonts w:ascii="APL385 Unicode" w:eastAsia="Times New Roman" w:hAnsi="APL385 Unicode" w:cs="Courier New"/>
+          <w:color w:val="000000"/>
+          <w:sz w:val="20"/>
+          <w:szCs w:val="20"/>
+          <w:shd w:val="clear" w:color="auto" w:fill="FFFFFF"/>
+          <w:lang w:val="en-GB" w:eastAsia="en-GB"/>
+        </w:rPr>
+        <w:t>nd</w:t>
+      </w:r>
+      <w:proofErr w:type="spellEnd"/>
+      <w:r>
+        <w:rPr>
+          <w:rFonts w:ascii="APL385 Unicode" w:eastAsia="Times New Roman" w:hAnsi="APL385 Unicode" w:cs="Courier New"/>
+          <w:color w:val="000000"/>
+          <w:sz w:val="20"/>
+          <w:szCs w:val="20"/>
+          <w:shd w:val="clear" w:color="auto" w:fill="FFFFFF"/>
+          <w:lang w:val="en-GB" w:eastAsia="en-GB"/>
+        </w:rPr>
+        <w:t xml:space="preserve"> </w:t>
+      </w:r>
+      <w:r>
+        <w:rPr>
+          <w:rFonts w:ascii="APL385 Unicode" w:eastAsia="Times New Roman" w:hAnsi="APL385 Unicode" w:cs="Courier New"/>
+          <w:color w:val="008080"/>
+          <w:sz w:val="20"/>
+          <w:szCs w:val="20"/>
+          <w:shd w:val="clear" w:color="auto" w:fill="FFFFFF"/>
+          <w:lang w:val="en-GB" w:eastAsia="en-GB"/>
+        </w:rPr>
+        <w:t>'</w:t>
+      </w:r>
+      <w:r>
+        <w:rPr>
+          <w:rFonts w:ascii="APL385 Unicode" w:eastAsia="Times New Roman" w:hAnsi="APL385 Unicode" w:cs="Courier New"/>
+          <w:color w:val="008080"/>
+          <w:sz w:val="20"/>
+          <w:szCs w:val="20"/>
+          <w:shd w:val="clear" w:color="auto" w:fill="FFFFFF"/>
+          <w:lang w:val="en-GB" w:eastAsia="en-GB"/>
+        </w:rPr>
+        <w:t>C</w:t>
+      </w:r>
+      <w:r>
+        <w:rPr>
+          <w:rFonts w:ascii="APL385 Unicode" w:eastAsia="Times New Roman" w:hAnsi="APL385 Unicode" w:cs="Courier New"/>
+          <w:color w:val="008080"/>
+          <w:sz w:val="20"/>
+          <w:szCs w:val="20"/>
+          <w:shd w:val="clear" w:color="auto" w:fill="FFFFFF"/>
+          <w:lang w:val="en-GB" w:eastAsia="en-GB"/>
+        </w:rPr>
+        <w:t>1</w:t>
+      </w:r>
+      <w:r>
+        <w:rPr>
+          <w:rFonts w:ascii="APL385 Unicode" w:eastAsia="Times New Roman" w:hAnsi="APL385 Unicode" w:cs="Courier New"/>
+          <w:color w:val="008080"/>
+          <w:sz w:val="20"/>
+          <w:szCs w:val="20"/>
+          <w:shd w:val="clear" w:color="auto" w:fill="FFFFFF"/>
+          <w:lang w:val="en-GB" w:eastAsia="en-GB"/>
+        </w:rPr>
+        <w:t>'</w:t>
+      </w:r>
+      <w:r>
+        <w:rPr>
+          <w:rFonts w:ascii="APL385 Unicode" w:eastAsia="Times New Roman" w:hAnsi="APL385 Unicode" w:cs="Courier New"/>
+          <w:color w:val="008080"/>
+          <w:sz w:val="20"/>
+          <w:szCs w:val="20"/>
+          <w:shd w:val="clear" w:color="auto" w:fill="FFFFFF"/>
+          <w:lang w:val="en-GB" w:eastAsia="en-GB"/>
+        </w:rPr>
+        <w:t xml:space="preserve"> </w:t>
+      </w:r>
+      <w:r>
+        <w:rPr>
+          <w:rFonts w:ascii="APL385 Unicode" w:eastAsia="Times New Roman" w:hAnsi="APL385 Unicode" w:cs="Courier New"/>
+          <w:color w:val="008080"/>
+          <w:sz w:val="20"/>
+          <w:szCs w:val="20"/>
+          <w:shd w:val="clear" w:color="auto" w:fill="FFFFFF"/>
+          <w:lang w:val="en-GB" w:eastAsia="en-GB"/>
+        </w:rPr>
+        <w:t>(</w:t>
+      </w:r>
+      <w:r>
+        <w:rPr>
+          <w:rFonts w:ascii="APL385 Unicode" w:eastAsia="Times New Roman" w:hAnsi="APL385 Unicode" w:cs="Courier New"/>
+          <w:color w:val="008080"/>
+          <w:sz w:val="20"/>
+          <w:szCs w:val="20"/>
+          <w:shd w:val="clear" w:color="auto" w:fill="FFFFFF"/>
+          <w:lang w:val="en-GB" w:eastAsia="en-GB"/>
+        </w:rPr>
+        <w:t>'</w:t>
+      </w:r>
+      <w:r>
+        <w:rPr>
+          <w:rFonts w:ascii="APL385 Unicode" w:eastAsia="Times New Roman" w:hAnsi="APL385 Unicode" w:cs="Courier New"/>
+          <w:color w:val="008080"/>
+          <w:sz w:val="20"/>
+          <w:szCs w:val="20"/>
+          <w:shd w:val="clear" w:color="auto" w:fill="FFFFFF"/>
+          <w:lang w:val="en-GB" w:eastAsia="en-GB"/>
+        </w:rPr>
+        <w:t>How do you do?</w:t>
+      </w:r>
+      <w:r>
+        <w:rPr>
+          <w:rFonts w:ascii="APL385 Unicode" w:eastAsia="Times New Roman" w:hAnsi="APL385 Unicode" w:cs="Courier New"/>
+          <w:color w:val="008080"/>
+          <w:sz w:val="20"/>
+          <w:szCs w:val="20"/>
+          <w:shd w:val="clear" w:color="auto" w:fill="FFFFFF"/>
+          <w:lang w:val="en-GB" w:eastAsia="en-GB"/>
+        </w:rPr>
+        <w:t>'</w:t>
+      </w:r>
+      <w:r>
+        <w:rPr>
+          <w:rFonts w:ascii="APL385 Unicode" w:eastAsia="Times New Roman" w:hAnsi="APL385 Unicode" w:cs="Courier New"/>
+          <w:color w:val="008080"/>
+          <w:sz w:val="20"/>
+          <w:szCs w:val="20"/>
+          <w:shd w:val="clear" w:color="auto" w:fill="FFFFFF"/>
+          <w:lang w:val="en-GB" w:eastAsia="en-GB"/>
+        </w:rPr>
+        <w:t xml:space="preserve"> </w:t>
+      </w:r>
+      <w:r>
+        <w:rPr>
+          <w:rFonts w:ascii="APL385 Unicode" w:eastAsia="Times New Roman" w:hAnsi="APL385 Unicode" w:cs="Courier New"/>
+          <w:color w:val="0000FF"/>
+          <w:sz w:val="20"/>
+          <w:szCs w:val="20"/>
+          <w:shd w:val="clear" w:color="auto" w:fill="FFFFFF"/>
+          <w:lang w:val="en-GB" w:eastAsia="en-GB"/>
+        </w:rPr>
+        <w:t>1)</w:t>
+      </w:r>
+      <w:r>
+        <w:rPr>
+          <w:rFonts w:ascii="APL385 Unicode" w:eastAsia="Times New Roman" w:hAnsi="APL385 Unicode" w:cs="Courier New"/>
+          <w:color w:val="0000FF"/>
+          <w:sz w:val="20"/>
+          <w:szCs w:val="20"/>
+          <w:shd w:val="clear" w:color="auto" w:fill="FFFFFF"/>
+          <w:lang w:val="en-GB" w:eastAsia="en-GB"/>
+        </w:rPr>
+        <w:br/>
+        <w:t>0</w:t>
+      </w:r>
+    </w:p>
+    <w:p>
+      <w:pPr>
+        <w:rPr>
+          <w:lang w:val="en-GB"/>
+        </w:rPr>
+      </w:pPr>
+      <w:r>
+        <w:rPr>
+          <w:lang w:val="en-GB"/>
+        </w:rPr>
+        <w:t xml:space="preserve">The use of the Send function as described above should cover all common uses of </w:t>
+      </w:r>
+      <w:proofErr w:type="spellStart"/>
+      <w:r>
+        <w:rPr>
+          <w:lang w:val="en-GB"/>
+        </w:rPr>
+        <w:t>websockets</w:t>
+      </w:r>
+      <w:proofErr w:type="spellEnd"/>
+      <w:r>
+        <w:rPr>
+          <w:lang w:val="en-GB"/>
+        </w:rPr>
+        <w:t xml:space="preserve">. If you have special requirements, you can also use an argument which is an integer vector of values between ¯128 and +127, and send a pre-formatted </w:t>
+      </w:r>
+      <w:proofErr w:type="spellStart"/>
+      <w:r>
+        <w:rPr>
+          <w:lang w:val="en-GB"/>
+        </w:rPr>
+        <w:t>websocket</w:t>
+      </w:r>
+      <w:proofErr w:type="spellEnd"/>
+      <w:r>
+        <w:rPr>
+          <w:lang w:val="en-GB"/>
+        </w:rPr>
+        <w:t xml:space="preserve"> message containing all data and control fields and blocks. This document makes no attempt to describe the low-level </w:t>
+      </w:r>
+      <w:proofErr w:type="spellStart"/>
+      <w:r>
+        <w:rPr>
+          <w:lang w:val="en-GB"/>
+        </w:rPr>
+        <w:t>websocket</w:t>
+      </w:r>
+      <w:proofErr w:type="spellEnd"/>
+      <w:r>
+        <w:rPr>
+          <w:lang w:val="en-GB"/>
+        </w:rPr>
+        <w:t xml:space="preserve"> protocol, if you don’t already know what to do we recommend you steer clear of this option!</w:t>
+      </w:r>
+    </w:p>
+    <w:p>
+      <w:pPr>
+        <w:pStyle w:val="Heading2"/>
+        <w:rPr>
+          <w:lang w:val="en-US"/>
+        </w:rPr>
+      </w:pPr>
+      <w:r>
+        <w:rPr>
+          <w:lang w:val="en-US"/>
+        </w:rPr>
+        <w:t xml:space="preserve">9. </w:t>
+      </w:r>
+      <w:r>
+        <w:rPr>
+          <w:lang w:val="en-US"/>
+        </w:rPr>
+        <w:t>Positive and Negative Lists</w:t>
+      </w:r>
+      <w:r>
+        <w:rPr>
+          <w:lang w:val="en-US"/>
+        </w:rPr>
+        <w:t xml:space="preserve"> o</w:t>
+      </w:r>
+      <w:r>
+        <w:rPr>
+          <w:lang w:val="en-US"/>
+        </w:rPr>
+        <w:t>f</w:t>
+      </w:r>
+      <w:r>
+        <w:rPr>
+          <w:lang w:val="en-US"/>
+        </w:rPr>
+        <w:t xml:space="preserve"> </w:t>
+      </w:r>
+      <w:r>
+        <w:rPr>
+          <w:lang w:val="en-US"/>
+        </w:rPr>
+        <w:t>Peer</w:t>
+      </w:r>
+      <w:r>
+        <w:rPr>
+          <w:lang w:val="en-US"/>
+        </w:rPr>
+        <w:t xml:space="preserve"> </w:t>
+      </w:r>
+      <w:r>
+        <w:rPr>
+          <w:lang w:val="en-US"/>
+        </w:rPr>
+        <w:t>Address Ranges</w:t>
+      </w:r>
+    </w:p>
+    <w:p>
+      <w:pPr>
+        <w:rPr>
+          <w:lang w:val="en-US"/>
+        </w:rPr>
+      </w:pPr>
+      <w:r>
+        <w:rPr>
+          <w:lang w:val="en-US"/>
+        </w:rPr>
+        <w:t>Conga 2.7 allows a server to know the “Peer Address”, which identifies the other end of a connection. If you need to restrict access to a server to certain ranges of addresses, it was possible to check the address and close the connection.</w:t>
+      </w:r>
+    </w:p>
+    <w:p>
+      <w:pPr>
+        <w:rPr>
+          <w:lang w:val="en-US"/>
+        </w:rPr>
+      </w:pPr>
+      <w:r>
+        <w:rPr>
+          <w:lang w:val="en-US"/>
+        </w:rPr>
+        <w:t>Version 3.0 simplifies this process by allowing a server to declare a set of endpoint ranges that should either be allowed or denied. For example:</w:t>
+      </w:r>
+    </w:p>
+    <w:p>
+      <w:pPr>
+        <w:pStyle w:val="HTMLPreformatted"/>
+        <w:rPr>
+          <w:rFonts w:ascii="APL385 Unicode" w:hAnsi="APL385 Unicode"/>
+          <w:color w:val="000000" w:themeColor="text1"/>
+          <w:shd w:val="clear" w:color="auto" w:fill="FFFFFF"/>
+        </w:rPr>
+      </w:pPr>
+      <w:r>
+        <w:rPr>
+          <w:rFonts w:ascii="APL385 Unicode" w:hAnsi="APL385 Unicode"/>
+          <w:color w:val="000000"/>
+          <w:shd w:val="clear" w:color="auto" w:fill="FFFFFF"/>
+        </w:rPr>
+        <w:t xml:space="preserve">    ipv4←</w:t>
+      </w:r>
+      <w:r>
+        <w:rPr>
+          <w:rFonts w:ascii="APL385 Unicode" w:hAnsi="APL385 Unicode"/>
+          <w:color w:val="0000FF"/>
+          <w:shd w:val="clear" w:color="auto" w:fill="FFFFFF"/>
+        </w:rPr>
+        <w:t>⊂</w:t>
+      </w:r>
+      <w:r>
+        <w:rPr>
+          <w:rFonts w:ascii="APL385 Unicode" w:hAnsi="APL385 Unicode"/>
+          <w:color w:val="000000" w:themeColor="text1"/>
+          <w:shd w:val="clear" w:color="auto" w:fill="FFFFFF"/>
+        </w:rPr>
+        <w:t>'IPv4</w:t>
+      </w:r>
+      <w:r>
+        <w:rPr>
+          <w:rFonts w:ascii="APL385 Unicode" w:hAnsi="APL385 Unicode"/>
+          <w:color w:val="000000" w:themeColor="text1"/>
+          <w:shd w:val="clear" w:color="auto" w:fill="FFFFFF"/>
+        </w:rPr>
+        <w:t>'</w:t>
+      </w:r>
+      <w:r>
+        <w:rPr>
+          <w:rFonts w:ascii="APL385 Unicode" w:hAnsi="APL385 Unicode"/>
+          <w:color w:val="000000" w:themeColor="text1"/>
+          <w:shd w:val="clear" w:color="auto" w:fill="FFFFFF"/>
+        </w:rPr>
+        <w:t xml:space="preserve"> '192.168.202.1/24</w:t>
+      </w:r>
+      <w:r>
+        <w:rPr>
+          <w:rFonts w:ascii="APL385 Unicode" w:hAnsi="APL385 Unicode"/>
+          <w:color w:val="000000" w:themeColor="text1"/>
+          <w:shd w:val="clear" w:color="auto" w:fill="FFFFFF"/>
+        </w:rPr>
+        <w:t>'</w:t>
+      </w:r>
+    </w:p>
+    <w:p>
+      <w:pPr>
+        <w:pStyle w:val="HTMLPreformatted"/>
+        <w:rPr>
+          <w:sz w:val="18"/>
+        </w:rPr>
+      </w:pPr>
+      <w:r>
+        <w:rPr>
+          <w:rFonts w:ascii="APL385 Unicode" w:hAnsi="APL385 Unicode"/>
+          <w:szCs w:val="22"/>
+          <w:lang w:val="en-US"/>
+        </w:rPr>
+        <w:t xml:space="preserve">    ipv6←</w:t>
+      </w:r>
+      <w:r>
+        <w:rPr>
+          <w:rFonts w:ascii="APL385 Unicode" w:hAnsi="APL385 Unicode"/>
+          <w:color w:val="0000FF"/>
+          <w:szCs w:val="22"/>
+          <w:shd w:val="clear" w:color="auto" w:fill="FFFFFF"/>
+        </w:rPr>
+        <w:t>⊂</w:t>
+      </w:r>
+      <w:r>
+        <w:rPr>
+          <w:rFonts w:ascii="APL385 Unicode" w:hAnsi="APL385 Unicode"/>
+          <w:color w:val="000000" w:themeColor="text1"/>
+          <w:shd w:val="clear" w:color="auto" w:fill="FFFFFF"/>
+        </w:rPr>
+        <w:t>'IPv6</w:t>
+      </w:r>
+      <w:r>
+        <w:rPr>
+          <w:rFonts w:ascii="APL385 Unicode" w:hAnsi="APL385 Unicode"/>
+          <w:color w:val="000000" w:themeColor="text1"/>
+          <w:shd w:val="clear" w:color="auto" w:fill="FFFFFF"/>
+        </w:rPr>
+        <w:t>'</w:t>
+      </w:r>
+      <w:r>
+        <w:rPr>
+          <w:rFonts w:ascii="APL385 Unicode" w:hAnsi="APL385 Unicode"/>
+          <w:color w:val="000000" w:themeColor="text1"/>
+          <w:shd w:val="clear" w:color="auto" w:fill="FFFFFF"/>
+        </w:rPr>
+        <w:t xml:space="preserve"> </w:t>
+      </w:r>
+      <w:r>
+        <w:rPr>
+          <w:rFonts w:ascii="APL385 Unicode" w:hAnsi="APL385 Unicode"/>
+          <w:color w:val="000000" w:themeColor="text1"/>
+          <w:szCs w:val="22"/>
+          <w:shd w:val="clear" w:color="auto" w:fill="FFFFFF"/>
+        </w:rPr>
+        <w:t>'</w:t>
+      </w:r>
+      <w:r>
+        <w:rPr>
+          <w:rFonts w:ascii="APL385 Unicode" w:hAnsi="APL385 Unicode"/>
+          <w:color w:val="000000" w:themeColor="text1"/>
+          <w:szCs w:val="22"/>
+          <w:lang w:val="en-US"/>
+        </w:rPr>
+        <w:t>fe80::d189:fd4:7003:a0a3/120,fe80::9df3:f956:84f5:12ab/120</w:t>
+      </w:r>
+      <w:r>
+        <w:rPr>
+          <w:rFonts w:ascii="APL385 Unicode" w:hAnsi="APL385 Unicode"/>
+          <w:color w:val="000000" w:themeColor="text1"/>
+          <w:szCs w:val="22"/>
+          <w:shd w:val="clear" w:color="auto" w:fill="FFFFFF"/>
+        </w:rPr>
+        <w:t>'</w:t>
+      </w:r>
+      <w:r>
+        <w:rPr>
+          <w:rFonts w:ascii="APL385 Unicode" w:hAnsi="APL385 Unicode"/>
+          <w:color w:val="008080"/>
+          <w:sz w:val="22"/>
+          <w:szCs w:val="22"/>
+          <w:shd w:val="clear" w:color="auto" w:fill="FFFFFF"/>
+        </w:rPr>
+        <w:br/>
+      </w:r>
+      <w:r>
+        <w:rPr>
+          <w:rFonts w:ascii="APL385 Unicode" w:hAnsi="APL385 Unicode"/>
+          <w:color w:val="000000"/>
+          <w:shd w:val="clear" w:color="auto" w:fill="FFFFFF"/>
+        </w:rPr>
+        <w:t xml:space="preserve">    </w:t>
+      </w:r>
+      <w:proofErr w:type="spellStart"/>
+      <w:r>
+        <w:rPr>
+          <w:rFonts w:ascii="APL385 Unicode" w:hAnsi="APL385 Unicode"/>
+          <w:color w:val="000000"/>
+          <w:shd w:val="clear" w:color="auto" w:fill="FFFFFF"/>
+        </w:rPr>
+        <w:t>iConga.Srv</w:t>
+      </w:r>
+      <w:proofErr w:type="spellEnd"/>
+      <w:r>
+        <w:rPr>
+          <w:rFonts w:ascii="APL385 Unicode" w:hAnsi="APL385 Unicode"/>
+          <w:color w:val="000000"/>
+          <w:shd w:val="clear" w:color="auto" w:fill="FFFFFF"/>
+        </w:rPr>
+        <w:t xml:space="preserve"> </w:t>
+      </w:r>
+      <w:r>
+        <w:rPr>
+          <w:rFonts w:ascii="APL385 Unicode" w:hAnsi="APL385 Unicode"/>
+          <w:color w:val="008080"/>
+          <w:shd w:val="clear" w:color="auto" w:fill="FFFFFF"/>
+        </w:rPr>
+        <w:t>'</w:t>
+      </w:r>
+      <w:r>
+        <w:rPr>
+          <w:rFonts w:ascii="APL385 Unicode" w:hAnsi="APL385 Unicode"/>
+          <w:color w:val="008080"/>
+          <w:shd w:val="clear" w:color="auto" w:fill="FFFFFF"/>
+        </w:rPr>
+        <w:t>S1</w:t>
+      </w:r>
+      <w:r>
+        <w:rPr>
+          <w:rFonts w:ascii="APL385 Unicode" w:hAnsi="APL385 Unicode"/>
+          <w:color w:val="008080"/>
+          <w:shd w:val="clear" w:color="auto" w:fill="FFFFFF"/>
+        </w:rPr>
+        <w:t>'</w:t>
+      </w:r>
+      <w:r>
+        <w:rPr>
+          <w:rFonts w:ascii="APL385 Unicode" w:hAnsi="APL385 Unicode"/>
+          <w:color w:val="000000"/>
+          <w:shd w:val="clear" w:color="auto" w:fill="FFFFFF"/>
+        </w:rPr>
+        <w:t xml:space="preserve"> </w:t>
+      </w:r>
+      <w:r>
+        <w:rPr>
+          <w:rFonts w:ascii="APL385 Unicode" w:hAnsi="APL385 Unicode"/>
+          <w:color w:val="008080"/>
+          <w:shd w:val="clear" w:color="auto" w:fill="FFFFFF"/>
+        </w:rPr>
+        <w:t>''</w:t>
+      </w:r>
+      <w:r>
+        <w:rPr>
+          <w:rFonts w:ascii="APL385 Unicode" w:hAnsi="APL385 Unicode"/>
+          <w:color w:val="0000FF"/>
+          <w:shd w:val="clear" w:color="auto" w:fill="FFFFFF"/>
+        </w:rPr>
+        <w:t xml:space="preserve"> 5123 </w:t>
+      </w:r>
+      <w:r>
+        <w:rPr>
+          <w:rFonts w:ascii="APL385 Unicode" w:hAnsi="APL385 Unicode"/>
+          <w:color w:val="008080"/>
+          <w:shd w:val="clear" w:color="auto" w:fill="FFFFFF"/>
+        </w:rPr>
+        <w:t>'Text'</w:t>
+      </w:r>
+      <w:r>
+        <w:rPr>
+          <w:rFonts w:ascii="APL385 Unicode" w:hAnsi="APL385 Unicode"/>
+          <w:color w:val="0000FF"/>
+          <w:shd w:val="clear" w:color="auto" w:fill="FFFFFF"/>
+        </w:rPr>
+        <w:t xml:space="preserve"> </w:t>
+      </w:r>
+      <w:r>
+        <w:rPr>
+          <w:rFonts w:ascii="APL385 Unicode" w:hAnsi="APL385 Unicode"/>
+          <w:color w:val="0000FF"/>
+          <w:shd w:val="clear" w:color="auto" w:fill="FFFFFF"/>
+        </w:rPr>
+        <w:t>(</w:t>
+      </w:r>
+      <w:r>
+        <w:rPr>
+          <w:rFonts w:ascii="APL385 Unicode" w:hAnsi="APL385 Unicode"/>
+          <w:color w:val="008080"/>
+          <w:sz w:val="18"/>
+          <w:shd w:val="clear" w:color="auto" w:fill="FFFFFF"/>
+        </w:rPr>
+        <w:t>'</w:t>
+      </w:r>
+      <w:proofErr w:type="spellStart"/>
+      <w:r>
+        <w:rPr>
+          <w:rFonts w:ascii="APL385 Unicode" w:hAnsi="APL385 Unicode"/>
+          <w:color w:val="008080"/>
+          <w:sz w:val="18"/>
+          <w:shd w:val="clear" w:color="auto" w:fill="FFFFFF"/>
+        </w:rPr>
+        <w:t>AllowEndpoints</w:t>
+      </w:r>
+      <w:proofErr w:type="spellEnd"/>
+      <w:r>
+        <w:rPr>
+          <w:rFonts w:ascii="APL385 Unicode" w:hAnsi="APL385 Unicode"/>
+          <w:color w:val="008080"/>
+          <w:sz w:val="18"/>
+          <w:shd w:val="clear" w:color="auto" w:fill="FFFFFF"/>
+        </w:rPr>
+        <w:t>'</w:t>
+      </w:r>
+      <w:r>
+        <w:rPr>
+          <w:rFonts w:ascii="APL385 Unicode" w:hAnsi="APL385 Unicode"/>
+          <w:color w:val="0000FF"/>
+          <w:sz w:val="18"/>
+          <w:shd w:val="clear" w:color="auto" w:fill="FFFFFF"/>
+        </w:rPr>
+        <w:t>(ipv4 ipv6))</w:t>
       </w:r>
     </w:p>
     <w:p>
@@ -7708,145 +8246,126 @@
       <w:r>
         <w:rPr>
           <w:rFonts w:ascii="APL385 Unicode" w:eastAsia="Times New Roman" w:hAnsi="APL385 Unicode" w:cs="Courier New"/>
-          <w:color w:val="000000"/>
-          <w:sz w:val="20"/>
-          <w:szCs w:val="20"/>
-          <w:shd w:val="clear" w:color="auto" w:fill="FFFFFF"/>
-          <w:lang w:val="en-GB" w:eastAsia="en-GB"/>
-        </w:rPr>
-        <w:t xml:space="preserve">                                                                                </w:t>
-      </w:r>
-    </w:p>
-    <w:p>
-      <w:pPr>
-        <w:tabs>
-          <w:tab w:val="left" w:pos="916"/>
-          <w:tab w:val="left" w:pos="1832"/>
-          <w:tab w:val="left" w:pos="2748"/>
-          <w:tab w:val="left" w:pos="3664"/>
-          <w:tab w:val="left" w:pos="4580"/>
-          <w:tab w:val="left" w:pos="5496"/>
-          <w:tab w:val="left" w:pos="6412"/>
-          <w:tab w:val="left" w:pos="7328"/>
-          <w:tab w:val="left" w:pos="8244"/>
-          <w:tab w:val="left" w:pos="9160"/>
-          <w:tab w:val="left" w:pos="10076"/>
-          <w:tab w:val="left" w:pos="10992"/>
-          <w:tab w:val="left" w:pos="11908"/>
-          <w:tab w:val="left" w:pos="12824"/>
-          <w:tab w:val="left" w:pos="13740"/>
-          <w:tab w:val="left" w:pos="14656"/>
-        </w:tabs>
-        <w:spacing w:after="0" w:line="240" w:lineRule="auto"/>
-        <w:rPr>
-          <w:rFonts w:ascii="APL385 Unicode" w:eastAsia="Times New Roman" w:hAnsi="APL385 Unicode" w:cs="Courier New"/>
-          <w:sz w:val="20"/>
-          <w:szCs w:val="20"/>
-          <w:lang w:val="en-GB" w:eastAsia="en-GB"/>
-        </w:rPr>
-      </w:pPr>
-      <w:r>
-        <w:rPr>
-          <w:rFonts w:ascii="APL385 Unicode" w:eastAsia="Times New Roman" w:hAnsi="APL385 Unicode" w:cs="Courier New"/>
-          <w:color w:val="000000"/>
-          <w:sz w:val="20"/>
-          <w:szCs w:val="20"/>
-          <w:shd w:val="clear" w:color="auto" w:fill="FFFFFF"/>
-          <w:lang w:val="en-GB" w:eastAsia="en-GB"/>
-        </w:rPr>
-        <w:t xml:space="preserve">                                                                                </w:t>
-      </w:r>
-    </w:p>
-    <w:p>
-      <w:pPr>
-        <w:tabs>
-          <w:tab w:val="left" w:pos="916"/>
-          <w:tab w:val="left" w:pos="1832"/>
-          <w:tab w:val="left" w:pos="2748"/>
-          <w:tab w:val="left" w:pos="3664"/>
-          <w:tab w:val="left" w:pos="4580"/>
-          <w:tab w:val="left" w:pos="5496"/>
-          <w:tab w:val="left" w:pos="6412"/>
-          <w:tab w:val="left" w:pos="7328"/>
-          <w:tab w:val="left" w:pos="8244"/>
-          <w:tab w:val="left" w:pos="9160"/>
-          <w:tab w:val="left" w:pos="10076"/>
-          <w:tab w:val="left" w:pos="10992"/>
-          <w:tab w:val="left" w:pos="11908"/>
-          <w:tab w:val="left" w:pos="12824"/>
-          <w:tab w:val="left" w:pos="13740"/>
-          <w:tab w:val="left" w:pos="14656"/>
-        </w:tabs>
-        <w:spacing w:after="0" w:line="240" w:lineRule="auto"/>
-        <w:rPr>
-          <w:rFonts w:ascii="APL385 Unicode" w:eastAsia="Times New Roman" w:hAnsi="APL385 Unicode" w:cs="Courier New"/>
-          <w:sz w:val="20"/>
-          <w:szCs w:val="20"/>
-          <w:lang w:val="en-GB" w:eastAsia="en-GB"/>
-        </w:rPr>
-      </w:pPr>
-      <w:r>
-        <w:rPr>
-          <w:rFonts w:ascii="APL385 Unicode" w:eastAsia="Times New Roman" w:hAnsi="APL385 Unicode" w:cs="Courier New"/>
-          <w:color w:val="000000"/>
-          <w:sz w:val="20"/>
-          <w:szCs w:val="20"/>
-          <w:shd w:val="clear" w:color="auto" w:fill="FFFFFF"/>
-          <w:lang w:val="en-GB" w:eastAsia="en-GB"/>
-        </w:rPr>
-        <w:t xml:space="preserve">                                                                                </w:t>
-      </w:r>
-    </w:p>
-    <w:p>
-      <w:pPr>
-        <w:tabs>
-          <w:tab w:val="left" w:pos="916"/>
-          <w:tab w:val="left" w:pos="1832"/>
-          <w:tab w:val="left" w:pos="2748"/>
-          <w:tab w:val="left" w:pos="3664"/>
-          <w:tab w:val="left" w:pos="4580"/>
-          <w:tab w:val="left" w:pos="5496"/>
-          <w:tab w:val="left" w:pos="6412"/>
-          <w:tab w:val="left" w:pos="7328"/>
-          <w:tab w:val="left" w:pos="8244"/>
-          <w:tab w:val="left" w:pos="9160"/>
-          <w:tab w:val="left" w:pos="10076"/>
-          <w:tab w:val="left" w:pos="10992"/>
-          <w:tab w:val="left" w:pos="11908"/>
-          <w:tab w:val="left" w:pos="12824"/>
-          <w:tab w:val="left" w:pos="13740"/>
-          <w:tab w:val="left" w:pos="14656"/>
-        </w:tabs>
-        <w:spacing w:after="0" w:line="240" w:lineRule="auto"/>
-        <w:rPr>
-          <w:rFonts w:ascii="APL385 Unicode" w:eastAsia="Times New Roman" w:hAnsi="APL385 Unicode" w:cs="Courier New"/>
-          <w:sz w:val="20"/>
-          <w:szCs w:val="20"/>
-          <w:lang w:val="en-GB" w:eastAsia="en-GB"/>
-        </w:rPr>
-      </w:pPr>
-    </w:p>
-    <w:p>
-      <w:pPr>
-        <w:tabs>
-          <w:tab w:val="left" w:pos="916"/>
-          <w:tab w:val="left" w:pos="1832"/>
-          <w:tab w:val="left" w:pos="2748"/>
-          <w:tab w:val="left" w:pos="3664"/>
-          <w:tab w:val="left" w:pos="4580"/>
-          <w:tab w:val="left" w:pos="5496"/>
-          <w:tab w:val="left" w:pos="6412"/>
-          <w:tab w:val="left" w:pos="7328"/>
-          <w:tab w:val="left" w:pos="8244"/>
-          <w:tab w:val="left" w:pos="9160"/>
-          <w:tab w:val="left" w:pos="10076"/>
-          <w:tab w:val="left" w:pos="10992"/>
-          <w:tab w:val="left" w:pos="11908"/>
-          <w:tab w:val="left" w:pos="12824"/>
-          <w:tab w:val="left" w:pos="13740"/>
-          <w:tab w:val="left" w:pos="14656"/>
-        </w:tabs>
-        <w:spacing w:after="0" w:line="240" w:lineRule="auto"/>
+          <w:sz w:val="20"/>
+          <w:szCs w:val="20"/>
+          <w:lang w:val="en-GB" w:eastAsia="en-GB"/>
+        </w:rPr>
+        <w:t>0</w:t>
+      </w:r>
+    </w:p>
+    <w:p>
+      <w:pPr>
+        <w:rPr>
+          <w:lang w:val="en-GB" w:eastAsia="en-GB"/>
+        </w:rPr>
+      </w:pPr>
+      <w:r>
+        <w:rPr>
+          <w:lang w:val="en-GB" w:eastAsia="en-GB"/>
+        </w:rPr>
+        <w:br/>
+        <w:t xml:space="preserve">Each list of endpoints is a 2-element vector, the first element must be IPv4 or IPv6, and the second element a list of addresses and range sizes, separated by commas. The </w:t>
+      </w:r>
+      <w:proofErr w:type="spellStart"/>
+      <w:r>
+        <w:rPr>
+          <w:i/>
+          <w:lang w:val="en-GB" w:eastAsia="en-GB"/>
+        </w:rPr>
+        <w:t>DenyEndpoints</w:t>
+      </w:r>
+      <w:proofErr w:type="spellEnd"/>
+      <w:r>
+        <w:rPr>
+          <w:lang w:val="en-GB" w:eastAsia="en-GB"/>
+        </w:rPr>
+        <w:t xml:space="preserve"> property accepts data in the same format, and allows you to set up address ranges from which connections will be rejected.</w:t>
+      </w:r>
+    </w:p>
+    <w:p>
+      <w:pPr>
+        <w:rPr>
+          <w:lang w:val="en-GB" w:eastAsia="en-GB"/>
+        </w:rPr>
+      </w:pPr>
+      <w:r>
+        <w:rPr>
+          <w:lang w:val="en-GB" w:eastAsia="en-GB"/>
+        </w:rPr>
+        <w:t xml:space="preserve">If both </w:t>
+      </w:r>
+      <w:proofErr w:type="spellStart"/>
+      <w:r>
+        <w:rPr>
+          <w:i/>
+          <w:lang w:val="en-GB" w:eastAsia="en-GB"/>
+        </w:rPr>
+        <w:t>AllowEndpoints</w:t>
+      </w:r>
+      <w:proofErr w:type="spellEnd"/>
+      <w:r>
+        <w:rPr>
+          <w:lang w:val="en-GB" w:eastAsia="en-GB"/>
+        </w:rPr>
+        <w:t xml:space="preserve"> and </w:t>
+      </w:r>
+      <w:proofErr w:type="spellStart"/>
+      <w:r>
+        <w:rPr>
+          <w:i/>
+          <w:lang w:val="en-GB" w:eastAsia="en-GB"/>
+        </w:rPr>
+        <w:t>DenyEndpoints</w:t>
+      </w:r>
+      <w:proofErr w:type="spellEnd"/>
+      <w:r>
+        <w:rPr>
+          <w:lang w:val="en-GB" w:eastAsia="en-GB"/>
+        </w:rPr>
+        <w:t xml:space="preserve"> are specified at the same time and a connection is made from an address which is in the intersection of the ranges, the connection will be rejected.</w:t>
+      </w:r>
+    </w:p>
+    <w:p>
+      <w:pPr>
+        <w:pStyle w:val="Heading2"/>
+        <w:rPr>
+          <w:lang w:val="en-US"/>
+        </w:rPr>
+      </w:pPr>
+      <w:r>
+        <w:rPr>
+          <w:lang w:val="en-US"/>
+        </w:rPr>
+        <w:t xml:space="preserve">10 A numeric </w:t>
+      </w:r>
+      <w:r>
+        <w:rPr>
+          <w:lang w:val="en-US"/>
+        </w:rPr>
+        <w:t>Version</w:t>
+      </w:r>
+      <w:r>
+        <w:rPr>
+          <w:lang w:val="en-US"/>
+        </w:rPr>
+        <w:t xml:space="preserve"> Property</w:t>
+      </w:r>
+    </w:p>
+    <w:p>
+      <w:pPr>
+        <w:rPr>
+          <w:lang w:val="en-US"/>
+        </w:rPr>
+      </w:pPr>
+      <w:r>
+        <w:rPr>
+          <w:lang w:val="en-US"/>
+        </w:rPr>
+        <w:t>To make it easier to write code which adopts different strategies depending on the version of Conga which is available, Version is reported as a three element vector containing the major and minor version numbers, followed by the SVN revision number that the current version of Conga was built from:</w:t>
+      </w:r>
+    </w:p>
+    <w:p>
+      <w:pPr>
         <w:rPr>
           <w:rFonts w:ascii="Courier New" w:eastAsia="Times New Roman" w:hAnsi="Courier New" w:cs="Courier New"/>
           <w:sz w:val="20"/>
@@ -7854,174 +8373,360 @@
           <w:lang w:val="en-GB" w:eastAsia="en-GB"/>
         </w:rPr>
       </w:pPr>
-    </w:p>
-    <w:p>
-      <w:pPr>
-        <w:rPr>
-          <w:rFonts w:ascii="Cambria Math" w:hAnsi="Cambria Math"/>
-          <w:lang w:val="en-US"/>
-        </w:rPr>
-      </w:pPr>
-    </w:p>
-    <w:p>
-      <w:pPr>
-        <w:rPr>
-          <w:lang w:val="en-US"/>
-        </w:rPr>
-      </w:pPr>
-      <w:r>
-        <w:rPr>
-          <w:lang w:val="en-US"/>
-        </w:rPr>
-        <w:br w:type="page"/>
-      </w:r>
-    </w:p>
-    <w:p>
-      <w:pPr>
-        <w:rPr>
-          <w:lang w:val="en-GB"/>
-        </w:rPr>
-      </w:pPr>
-      <w:r>
-        <w:rPr>
-          <w:lang w:val="en-GB"/>
+      <w:r>
+        <w:rPr>
+          <w:rFonts w:ascii="APL385 Unicode" w:eastAsia="Times New Roman" w:hAnsi="APL385 Unicode" w:cs="Courier New"/>
+          <w:color w:val="000000"/>
+          <w:sz w:val="20"/>
+          <w:szCs w:val="20"/>
+          <w:shd w:val="clear" w:color="auto" w:fill="FFFFFF"/>
+          <w:lang w:val="en-GB" w:eastAsia="en-GB"/>
         </w:rPr>
         <w:lastRenderedPageBreak/>
-        <w:t xml:space="preserve">The rest of this document consists of </w:t>
+        <w:t xml:space="preserve">      </w:t>
       </w:r>
       <w:proofErr w:type="spellStart"/>
       <w:r>
         <w:rPr>
-          <w:lang w:val="en-GB"/>
-        </w:rPr>
-        <w:t>Bjørns</w:t>
+          <w:rFonts w:ascii="APL385 Unicode" w:eastAsia="Times New Roman" w:hAnsi="APL385 Unicode" w:cs="Courier New"/>
+          <w:color w:val="000000"/>
+          <w:sz w:val="20"/>
+          <w:szCs w:val="20"/>
+          <w:shd w:val="clear" w:color="auto" w:fill="FFFFFF"/>
+          <w:lang w:val="en-GB" w:eastAsia="en-GB"/>
+        </w:rPr>
+        <w:t>iConga.</w:t>
+      </w:r>
+      <w:r>
+        <w:rPr>
+          <w:rFonts w:ascii="APL385 Unicode" w:eastAsia="Times New Roman" w:hAnsi="APL385 Unicode" w:cs="Courier New"/>
+          <w:color w:val="000000"/>
+          <w:sz w:val="20"/>
+          <w:szCs w:val="20"/>
+          <w:shd w:val="clear" w:color="auto" w:fill="FFFFFF"/>
+          <w:lang w:val="en-GB" w:eastAsia="en-GB"/>
+        </w:rPr>
+        <w:t>Version</w:t>
       </w:r>
       <w:proofErr w:type="spellEnd"/>
       <w:r>
         <w:rPr>
-          <w:lang w:val="en-GB"/>
-        </w:rPr>
-        <w:t xml:space="preserve"> unprocessed notes and a few other snippets of text. Proceed at own risk, a new version will be available shortly.</w:t>
-      </w:r>
-    </w:p>
-    <w:p>
-      <w:pPr>
-        <w:pStyle w:val="ListParagraph"/>
-        <w:numPr>
-          <w:ilvl w:val="0"/>
-          <w:numId w:val="2"/>
-        </w:numPr>
-        <w:rPr>
-          <w:lang w:val="en-GB"/>
-        </w:rPr>
-      </w:pPr>
-      <w:r>
-        <w:rPr>
-          <w:rFonts w:eastAsiaTheme="minorHAnsi"/>
-          <w:b/>
-          <w:lang w:val="en-GB"/>
-        </w:rPr>
-        <w:t>White-list and/or Black-list address ranges:</w:t>
-      </w:r>
-      <w:r>
-        <w:rPr>
-          <w:lang w:val="en-GB"/>
-        </w:rPr>
-        <w:t xml:space="preserve"> Support for applications which only wish to service connections made from certain locations.</w:t>
-      </w:r>
-    </w:p>
-    <w:p>
-      <w:pPr>
-        <w:pStyle w:val="ListParagraph"/>
-        <w:numPr>
-          <w:ilvl w:val="0"/>
-          <w:numId w:val="2"/>
-        </w:numPr>
-        <w:rPr>
-          <w:lang w:val="en-GB"/>
-        </w:rPr>
-      </w:pPr>
-      <w:r>
-        <w:rPr>
-          <w:rFonts w:eastAsiaTheme="minorHAnsi"/>
-          <w:b/>
-          <w:lang w:val="en-GB"/>
+          <w:rFonts w:ascii="APL385 Unicode" w:eastAsia="Times New Roman" w:hAnsi="APL385 Unicode" w:cs="Courier New"/>
+          <w:color w:val="0000FF"/>
+          <w:sz w:val="20"/>
+          <w:szCs w:val="20"/>
+          <w:shd w:val="clear" w:color="auto" w:fill="FFFFFF"/>
+          <w:lang w:val="en-GB" w:eastAsia="en-GB"/>
+        </w:rPr>
+        <w:br/>
+      </w:r>
+      <w:r>
+        <w:rPr>
+          <w:rFonts w:ascii="APL385 Unicode" w:eastAsia="Times New Roman" w:hAnsi="APL385 Unicode" w:cs="Courier New"/>
+          <w:color w:val="0000FF"/>
+          <w:sz w:val="20"/>
+          <w:szCs w:val="20"/>
+          <w:shd w:val="clear" w:color="auto" w:fill="FFFFFF"/>
+          <w:lang w:val="en-GB" w:eastAsia="en-GB"/>
+        </w:rPr>
+        <w:t xml:space="preserve">3 </w:t>
+      </w:r>
+      <w:r>
+        <w:rPr>
+          <w:rFonts w:ascii="APL385 Unicode" w:eastAsia="Times New Roman" w:hAnsi="APL385 Unicode" w:cs="Courier New"/>
+          <w:color w:val="0000FF"/>
+          <w:sz w:val="20"/>
+          <w:szCs w:val="20"/>
+          <w:shd w:val="clear" w:color="auto" w:fill="FFFFFF"/>
+          <w:lang w:val="en-GB" w:eastAsia="en-GB"/>
+        </w:rPr>
+        <w:t>0</w:t>
+      </w:r>
+      <w:r>
+        <w:rPr>
+          <w:rFonts w:ascii="APL385 Unicode" w:eastAsia="Times New Roman" w:hAnsi="APL385 Unicode" w:cs="Courier New"/>
+          <w:color w:val="0000FF"/>
+          <w:sz w:val="20"/>
+          <w:szCs w:val="20"/>
+          <w:shd w:val="clear" w:color="auto" w:fill="FFFFFF"/>
+          <w:lang w:val="en-GB" w:eastAsia="en-GB"/>
+        </w:rPr>
+        <w:t xml:space="preserve"> 1215</w:t>
+      </w:r>
+    </w:p>
+    <w:p>
+      <w:pPr>
+        <w:pStyle w:val="Heading2"/>
+        <w:rPr>
+          <w:lang w:val="en-US"/>
+        </w:rPr>
+      </w:pPr>
+      <w:r>
+        <w:rPr>
+          <w:lang w:val="en-US"/>
+        </w:rPr>
+        <w:t>1</w:t>
+      </w:r>
+      <w:r>
+        <w:rPr>
+          <w:lang w:val="en-US"/>
+        </w:rPr>
+        <w:t>1</w:t>
+      </w:r>
+      <w:r>
+        <w:rPr>
+          <w:lang w:val="en-US"/>
+        </w:rPr>
+        <w:t>.</w:t>
+      </w:r>
+      <w:r>
+        <w:rPr>
+          <w:lang w:val="en-US"/>
+        </w:rPr>
+        <w:t xml:space="preserve"> </w:t>
+      </w:r>
+      <w:r>
+        <w:rPr>
+          <w:lang w:val="en-US"/>
         </w:rPr>
         <w:t xml:space="preserve">Support for </w:t>
       </w:r>
       <w:proofErr w:type="spellStart"/>
       <w:r>
         <w:rPr>
-          <w:rFonts w:eastAsiaTheme="minorHAnsi"/>
-          <w:b/>
-          <w:lang w:val="en-GB"/>
+          <w:lang w:val="en-US"/>
         </w:rPr>
         <w:t>GnuTLS</w:t>
       </w:r>
       <w:proofErr w:type="spellEnd"/>
       <w:r>
         <w:rPr>
-          <w:rFonts w:eastAsiaTheme="minorHAnsi"/>
-          <w:b/>
-          <w:lang w:val="en-GB"/>
-        </w:rPr>
-        <w:t xml:space="preserve"> 3.4.16.</w:t>
-      </w:r>
-    </w:p>
-    <w:p>
-      <w:pPr>
-        <w:pStyle w:val="ListParagraph"/>
-        <w:numPr>
-          <w:ilvl w:val="0"/>
-          <w:numId w:val="2"/>
-        </w:numPr>
-        <w:rPr>
-          <w:lang w:val="en-GB"/>
-        </w:rPr>
-      </w:pPr>
-      <w:r>
-        <w:rPr>
-          <w:rFonts w:eastAsiaTheme="minorHAnsi"/>
-          <w:b/>
-          <w:lang w:val="en-GB"/>
-        </w:rPr>
-        <w:t>Dynamic loading of secure socket support:</w:t>
-      </w:r>
-      <w:r>
-        <w:rPr>
-          <w:lang w:val="en-GB"/>
-        </w:rPr>
-        <w:t xml:space="preserve"> If you do not use secure sockets, you do not need to install or ship the secure part of Conga with your application.</w:t>
-      </w:r>
-    </w:p>
-    <w:p>
-      <w:pPr>
-        <w:pStyle w:val="ListParagraph"/>
-        <w:numPr>
-          <w:ilvl w:val="0"/>
-          <w:numId w:val="2"/>
-        </w:numPr>
-        <w:rPr>
-          <w:lang w:val="en-GB"/>
-        </w:rPr>
-      </w:pPr>
-      <w:r>
-        <w:rPr>
-          <w:rFonts w:eastAsiaTheme="minorHAnsi"/>
-          <w:b/>
-          <w:lang w:val="en-GB"/>
-        </w:rPr>
-        <w:t>Shared Unicode/Classic library:</w:t>
-      </w:r>
-      <w:r>
-        <w:rPr>
-          <w:lang w:val="en-GB"/>
-        </w:rPr>
-        <w:t xml:space="preserve"> The same .so or .</w:t>
+          <w:lang w:val="en-US"/>
+        </w:rPr>
+        <w:t xml:space="preserve"> 3.4.16</w:t>
+      </w:r>
+    </w:p>
+    <w:p>
+      <w:pPr>
+        <w:rPr>
+          <w:lang w:val="en-US"/>
+        </w:rPr>
+      </w:pPr>
+      <w:r>
+        <w:rPr>
+          <w:lang w:val="en-US"/>
+        </w:rPr>
+        <w:t xml:space="preserve">Conga 3.0 integrates </w:t>
       </w:r>
       <w:proofErr w:type="spellStart"/>
       <w:r>
         <w:rPr>
+          <w:lang w:val="en-US"/>
+        </w:rPr>
+        <w:t>GnuTLS</w:t>
+      </w:r>
+      <w:proofErr w:type="spellEnd"/>
+      <w:r>
+        <w:rPr>
+          <w:lang w:val="en-US"/>
+        </w:rPr>
+        <w:t xml:space="preserve"> 3.4.16 for secure communication.</w:t>
+      </w:r>
+      <w:r>
+        <w:rPr>
+          <w:lang w:val="en-US"/>
+        </w:rPr>
+        <w:t xml:space="preserve"> Most of the improvements are invisible to the end user, but provide more secure and more efficient secure connections.</w:t>
+      </w:r>
+      <w:r>
+        <w:rPr>
+          <w:lang w:val="en-US"/>
+        </w:rPr>
+        <w:t xml:space="preserve"> The new version of </w:t>
+      </w:r>
+      <w:proofErr w:type="spellStart"/>
+      <w:r>
+        <w:rPr>
+          <w:lang w:val="en-US"/>
+        </w:rPr>
+        <w:t>GnuTLS</w:t>
+      </w:r>
+      <w:proofErr w:type="spellEnd"/>
+      <w:r>
+        <w:rPr>
+          <w:lang w:val="en-US"/>
+        </w:rPr>
+        <w:t xml:space="preserve"> can use certificates in the Windows certificate store directly, and contains many improvements, making Conga more able to connect to servers which new security features.</w:t>
+      </w:r>
+    </w:p>
+    <w:p>
+      <w:pPr>
+        <w:pStyle w:val="Heading2"/>
+        <w:rPr>
+          <w:lang w:val="en-US"/>
+        </w:rPr>
+      </w:pPr>
+      <w:r>
+        <w:rPr>
+          <w:lang w:val="en-US"/>
+        </w:rPr>
+        <w:t>1</w:t>
+      </w:r>
+      <w:r>
+        <w:rPr>
+          <w:lang w:val="en-US"/>
+        </w:rPr>
+        <w:t>2</w:t>
+      </w:r>
+      <w:r>
+        <w:rPr>
+          <w:lang w:val="en-US"/>
+        </w:rPr>
+        <w:t xml:space="preserve">. </w:t>
+      </w:r>
+      <w:r>
+        <w:rPr>
+          <w:lang w:val="en-US"/>
+        </w:rPr>
+        <w:t>Dynamic loading of secure socket support</w:t>
+      </w:r>
+    </w:p>
+    <w:p>
+      <w:pPr>
+        <w:rPr>
+          <w:lang w:val="en-US"/>
+        </w:rPr>
+      </w:pPr>
+      <w:r>
+        <w:rPr>
+          <w:lang w:val="en-US"/>
+        </w:rPr>
+        <w:t>Earlier versions of Conga loaded the TLS library on startup, and failed if it was not possible to locate the library. Conga 3.0 only loads the secure support library when the first secure feature is used. This means that you do not need to ship the secure library (named conga30sslbb) if your application does not make use of secure sockets.</w:t>
+      </w:r>
+      <w:r>
+        <w:rPr>
+          <w:lang w:val="en-US"/>
+        </w:rPr>
+        <w:t xml:space="preserve"> If the library is not present and secure features are used, an error will be reported.</w:t>
+      </w:r>
+    </w:p>
+    <w:p>
+      <w:pPr>
+        <w:pStyle w:val="Heading2"/>
+        <w:rPr>
+          <w:lang w:val="en-US"/>
+        </w:rPr>
+      </w:pPr>
+      <w:r>
+        <w:rPr>
+          <w:lang w:val="en-US"/>
+        </w:rPr>
+        <w:t>1</w:t>
+      </w:r>
+      <w:r>
+        <w:rPr>
+          <w:lang w:val="en-US"/>
+        </w:rPr>
+        <w:t>3</w:t>
+      </w:r>
+      <w:r>
+        <w:rPr>
+          <w:lang w:val="en-US"/>
+        </w:rPr>
+        <w:t xml:space="preserve">. </w:t>
+      </w:r>
+      <w:r>
+        <w:rPr>
+          <w:lang w:val="en-US"/>
+        </w:rPr>
+        <w:t>Simpler Configuration</w:t>
+      </w:r>
+    </w:p>
+    <w:p>
+      <w:pPr>
+        <w:rPr>
+          <w:lang w:val="en-GB"/>
+        </w:rPr>
+      </w:pPr>
+      <w:r>
+        <w:rPr>
+          <w:lang w:val="en-GB"/>
+        </w:rPr>
+        <w:t xml:space="preserve">Conga is no longer dependent on LIBPATH or other environment variables which are used to specify the location of dynamically loadable libraries. The APL interpreter will always look for the Conga library in the folder that the APL interpreter was loaded from, and </w:t>
+      </w:r>
+      <w:r>
+        <w:rPr>
+          <w:lang w:val="en-GB"/>
+        </w:rPr>
+        <w:t>Conga loads the secure socket library from the same location that it was loaded from.</w:t>
+      </w:r>
+    </w:p>
+    <w:p>
+      <w:pPr>
+        <w:rPr>
+          <w:lang w:val="en-US"/>
+        </w:rPr>
+      </w:pPr>
+      <w:r>
+        <w:rPr>
+          <w:lang w:val="en-GB"/>
+        </w:rPr>
+        <w:t>It is still possible to specify the exact location of the Conga library when initialising Conga within the APL application.</w:t>
+      </w:r>
+      <w:r>
+        <w:rPr>
+          <w:lang w:val="en-GB"/>
+        </w:rPr>
+        <w:t xml:space="preserve"> This requires the secure socket library to be in the same location, if secure features are used.</w:t>
+      </w:r>
+    </w:p>
+    <w:p>
+      <w:pPr>
+        <w:pStyle w:val="Heading2"/>
+        <w:rPr>
+          <w:lang w:val="en-US"/>
+        </w:rPr>
+      </w:pPr>
+      <w:r>
+        <w:rPr>
+          <w:lang w:val="en-US"/>
+        </w:rPr>
+        <w:t>1</w:t>
+      </w:r>
+      <w:r>
+        <w:rPr>
+          <w:lang w:val="en-US"/>
+        </w:rPr>
+        <w:t>4</w:t>
+      </w:r>
+      <w:r>
+        <w:rPr>
+          <w:lang w:val="en-US"/>
+        </w:rPr>
+        <w:t xml:space="preserve">. </w:t>
+      </w:r>
+      <w:r>
+        <w:rPr>
+          <w:lang w:val="en-US"/>
+        </w:rPr>
+        <w:t>Shared Unicode/Classic library</w:t>
+      </w:r>
+    </w:p>
+    <w:p>
+      <w:pPr>
+        <w:rPr>
+          <w:lang w:val="en-GB"/>
+        </w:rPr>
+      </w:pPr>
+      <w:r>
+        <w:rPr>
+          <w:lang w:val="en-GB"/>
+        </w:rPr>
+        <w:t>The same .so or .</w:t>
+      </w:r>
+      <w:proofErr w:type="spellStart"/>
+      <w:r>
+        <w:rPr>
           <w:lang w:val="en-GB"/>
         </w:rPr>
         <w:t>dll</w:t>
@@ -8031,1030 +8736,173 @@
         <w:rPr>
           <w:lang w:val="en-GB"/>
         </w:rPr>
-        <w:t xml:space="preserve"> file is used by Classic and Unicode versions of Conga (32 and 64 bit are still separate). </w:t>
-      </w:r>
-    </w:p>
-    <w:p>
-      <w:pPr>
-        <w:pStyle w:val="ListParagraph"/>
-        <w:numPr>
-          <w:ilvl w:val="0"/>
-          <w:numId w:val="2"/>
-        </w:numPr>
-        <w:rPr>
-          <w:lang w:val="en-GB"/>
-        </w:rPr>
-      </w:pPr>
-      <w:r>
-        <w:rPr>
-          <w:b/>
-          <w:lang w:val="en-GB"/>
-        </w:rPr>
-        <w:t>Simpler conf</w:t>
-      </w:r>
-      <w:r>
-        <w:rPr>
-          <w:b/>
-          <w:lang w:val="en-GB"/>
-        </w:rPr>
-        <w:t>ig</w:t>
-      </w:r>
-      <w:r>
-        <w:rPr>
-          <w:b/>
-          <w:lang w:val="en-GB"/>
-        </w:rPr>
-        <w:t>uration</w:t>
-      </w:r>
-      <w:r>
-        <w:rPr>
-          <w:rFonts w:eastAsiaTheme="minorHAnsi"/>
-          <w:b/>
-          <w:lang w:val="en-GB"/>
-        </w:rPr>
-        <w:t>:</w:t>
-      </w:r>
-      <w:r>
-        <w:rPr>
-          <w:lang w:val="en-GB"/>
-        </w:rPr>
-        <w:t xml:space="preserve"> By default, Conga libraries are always loaded from the folder where the interpreter executable is located, bypassing the need for LIBPATH or similar environment variables.</w:t>
-      </w:r>
-    </w:p>
-    <w:p>
-      <w:pPr>
-        <w:pStyle w:val="ListParagraph"/>
-        <w:numPr>
-          <w:ilvl w:val="0"/>
-          <w:numId w:val="2"/>
-        </w:numPr>
-        <w:rPr>
-          <w:lang w:val="en-GB"/>
-        </w:rPr>
-      </w:pPr>
-      <w:r>
-        <w:rPr>
-          <w:b/>
-          <w:lang w:val="en-GB"/>
-        </w:rPr>
-        <w:t xml:space="preserve">A numeric </w:t>
-      </w:r>
-      <w:r>
-        <w:rPr>
-          <w:b/>
-          <w:i/>
-          <w:lang w:val="en-GB"/>
-        </w:rPr>
-        <w:t>Version</w:t>
-      </w:r>
-      <w:r>
-        <w:rPr>
-          <w:b/>
-          <w:lang w:val="en-GB"/>
-        </w:rPr>
-        <w:t xml:space="preserve"> property:</w:t>
-      </w:r>
-      <w:r>
-        <w:rPr>
-          <w:lang w:val="en-GB"/>
-        </w:rPr>
-        <w:t xml:space="preserve"> Makes it easier to write applications that need to know which version of Conga they have available.</w:t>
-      </w:r>
-    </w:p>
-    <w:p>
-      <w:pPr>
-        <w:pStyle w:val="ListParagraph"/>
-        <w:numPr>
-          <w:ilvl w:val="0"/>
-          <w:numId w:val="2"/>
-        </w:numPr>
-        <w:rPr>
-          <w:ins w:id="64" w:author="Brian Becker" w:date="2017-04-30T18:27:00Z"/>
-          <w:rFonts w:cstheme="minorHAnsi"/>
-          <w:lang w:val="en-GB"/>
-        </w:rPr>
-      </w:pPr>
-      <w:r>
-        <w:rPr>
-          <w:rFonts w:eastAsiaTheme="minorHAnsi"/>
-          <w:b/>
-          <w:lang w:val="en-GB"/>
-        </w:rPr>
-        <w:t>Experimental UDP support:</w:t>
-      </w:r>
-      <w:r>
-        <w:rPr>
-          <w:lang w:val="en-GB"/>
-        </w:rPr>
-        <w:t xml:space="preserve"> Undocumented; contact </w:t>
-      </w:r>
-      <w:r>
-        <w:fldChar w:fldCharType="begin"/>
-      </w:r>
-      <w:r>
-        <w:rPr>
-          <w:lang w:val="en-GB"/>
-          <w:rPrChange w:id="65" w:author="Morten Kromberg" w:date="2017-05-01T08:31:00Z">
-            <w:rPr/>
-          </w:rPrChange>
-        </w:rPr>
-        <w:instrText xml:space="preserve"> HYPERLINK "mailto:support@dyalog.com" </w:instrText>
-      </w:r>
-      <w:r>
-        <w:fldChar w:fldCharType="separate"/>
-      </w:r>
-      <w:r>
-        <w:rPr>
-          <w:rStyle w:val="Hyperlink"/>
-          <w:lang w:val="en-GB"/>
-        </w:rPr>
-        <w:t>support@dyalog.com</w:t>
-      </w:r>
-      <w:r>
-        <w:rPr>
-          <w:rStyle w:val="Hyperlink"/>
-          <w:lang w:val="en-GB"/>
-        </w:rPr>
-        <w:fldChar w:fldCharType="end"/>
-      </w:r>
-      <w:r>
-        <w:rPr>
-          <w:lang w:val="en-GB"/>
-        </w:rPr>
-        <w:t xml:space="preserve"> for more information.</w:t>
-      </w:r>
-    </w:p>
-    <w:p>
-      <w:pPr>
-        <w:pStyle w:val="ListParagraph"/>
-        <w:numPr>
-          <w:ilvl w:val="0"/>
-          <w:numId w:val="2"/>
-        </w:numPr>
-        <w:rPr>
-          <w:rFonts w:cstheme="minorHAnsi"/>
-          <w:lang w:val="en-GB"/>
-        </w:rPr>
-      </w:pPr>
-      <w:ins w:id="66" w:author="Brian Becker" w:date="2017-04-30T18:28:00Z">
-        <w:del w:id="67" w:author="Morten Kromberg" w:date="2017-05-01T08:31:00Z">
-          <w:r>
-            <w:rPr>
-              <w:rFonts w:cstheme="minorHAnsi"/>
-              <w:b/>
-              <w:lang w:val="en-GB" w:eastAsia="ja-JP"/>
-              <w:rPrChange w:id="68" w:author="Brian Becker" w:date="2017-04-30T18:28:00Z">
-                <w:rPr>
-                  <w:rFonts w:ascii="Cambria Math" w:hAnsi="Cambria Math"/>
-                  <w:b/>
-                  <w:lang w:val="en-GB" w:eastAsia="ja-JP"/>
-                </w:rPr>
-              </w:rPrChange>
-            </w:rPr>
-            <w:delText>New</w:delText>
-          </w:r>
-        </w:del>
-      </w:ins>
-      <w:ins w:id="69" w:author="Brian Becker" w:date="2017-04-30T18:29:00Z">
-        <w:del w:id="70" w:author="Morten Kromberg" w:date="2017-05-01T08:31:00Z">
-          <w:r>
-            <w:rPr>
-              <w:rFonts w:cstheme="minorHAnsi"/>
-              <w:b/>
-              <w:lang w:val="en-GB" w:eastAsia="ja-JP"/>
-            </w:rPr>
-            <w:delText xml:space="preserve">ly </w:delText>
-          </w:r>
-        </w:del>
-      </w:ins>
-      <w:ins w:id="71" w:author="Morten Kromberg" w:date="2017-05-01T08:49:00Z">
+        <w:t xml:space="preserve"> file is used by </w:t>
+      </w:r>
+      <w:r>
+        <w:rPr>
+          <w:lang w:val="en-GB"/>
+        </w:rPr>
+        <w:t xml:space="preserve">the </w:t>
+      </w:r>
+      <w:r>
+        <w:rPr>
+          <w:lang w:val="en-GB"/>
+        </w:rPr>
+        <w:t>Classic and Unicode versions of Conga</w:t>
+      </w:r>
+      <w:r>
+        <w:rPr>
+          <w:lang w:val="en-GB"/>
+        </w:rPr>
+        <w:t xml:space="preserve">. </w:t>
+      </w:r>
+      <w:r>
+        <w:rPr>
+          <w:lang w:val="en-GB"/>
+        </w:rPr>
+        <w:t xml:space="preserve"> (32 and 64 bit are still separate).</w:t>
+      </w:r>
+      <w:r>
+        <w:rPr>
+          <w:lang w:val="en-GB"/>
+        </w:rPr>
+        <w:t xml:space="preserve"> Not sure this is worth mentioning in the user documentation.</w:t>
+      </w:r>
+    </w:p>
+    <w:p>
+      <w:pPr>
+        <w:pStyle w:val="Heading2"/>
+        <w:rPr>
+          <w:lang w:val="en-US"/>
+        </w:rPr>
+      </w:pPr>
+      <w:r>
+        <w:rPr>
+          <w:lang w:val="en-US"/>
+        </w:rPr>
+        <w:t>1</w:t>
+      </w:r>
+      <w:r>
+        <w:rPr>
+          <w:lang w:val="en-US"/>
+        </w:rPr>
+        <w:t>5</w:t>
+      </w:r>
+      <w:r>
+        <w:rPr>
+          <w:lang w:val="en-US"/>
+        </w:rPr>
+        <w:t xml:space="preserve">. </w:t>
+      </w:r>
+      <w:r>
+        <w:rPr>
+          <w:lang w:val="en-US"/>
+        </w:rPr>
+        <w:t>Experimental UDP Support</w:t>
+      </w:r>
+    </w:p>
+    <w:p>
+      <w:pPr>
+        <w:rPr>
+          <w:lang w:val="en-US"/>
+        </w:rPr>
+      </w:pPr>
+      <w:r>
+        <w:rPr>
+          <w:lang w:val="en-US"/>
+        </w:rPr>
+        <w:t xml:space="preserve">Experimental UDP features have been prototyped, but the features have not reached a level of maturity that warranted documenting in the 3.0 Upgrade Guide. If you have a need for UDP functionality, and would like to participate in ongoing design and testing of these features, please contact </w:t>
+      </w:r>
+      <w:hyperlink r:id="rId7" w:history="1">
         <w:r>
           <w:rPr>
-            <w:rFonts w:cstheme="minorHAnsi"/>
-            <w:b/>
-            <w:lang w:val="en-GB" w:eastAsia="ja-JP"/>
+            <w:rStyle w:val="Hyperlink"/>
+            <w:lang w:val="en-US"/>
           </w:rPr>
-          <w:t>Numerous</w:t>
+          <w:t>support@dyalog.com</w:t>
         </w:r>
-      </w:ins>
-      <w:ins w:id="72" w:author="Morten Kromberg" w:date="2017-05-01T08:31:00Z">
+      </w:hyperlink>
+      <w:r>
+        <w:rPr>
+          <w:lang w:val="en-US"/>
+        </w:rPr>
+        <w:t>.</w:t>
+      </w:r>
+    </w:p>
+    <w:p>
+      <w:pPr>
+        <w:pStyle w:val="Heading2"/>
+        <w:rPr>
+          <w:lang w:val="en-US"/>
+        </w:rPr>
+      </w:pPr>
+      <w:r>
+        <w:rPr>
+          <w:lang w:val="en-US"/>
+        </w:rPr>
+        <w:t>1</w:t>
+      </w:r>
+      <w:r>
+        <w:rPr>
+          <w:lang w:val="en-US"/>
+        </w:rPr>
+        <w:t>6</w:t>
+      </w:r>
+      <w:r>
+        <w:rPr>
+          <w:lang w:val="en-US"/>
+        </w:rPr>
+        <w:t xml:space="preserve">. </w:t>
+      </w:r>
+      <w:r>
+        <w:rPr>
+          <w:lang w:val="en-US"/>
+        </w:rPr>
+        <w:t>Numerous New Samples and Tools</w:t>
+      </w:r>
+    </w:p>
+    <w:p>
+      <w:pPr>
+        <w:rPr>
+          <w:lang w:val="en-US"/>
+        </w:rPr>
+      </w:pPr>
+      <w:r>
+        <w:rPr>
+          <w:lang w:val="en-US"/>
+        </w:rPr>
+        <w:t xml:space="preserve">The folders library/conga and samples/conga, below the main Dyalog folder, contain a number of new tools and samples. The code is also available on line in repositories named library-conga and samples-conga under </w:t>
+      </w:r>
+      <w:hyperlink r:id="rId8" w:history="1">
         <w:r>
           <w:rPr>
-            <w:rFonts w:cstheme="minorHAnsi"/>
-            <w:b/>
-            <w:lang w:val="en-GB" w:eastAsia="ja-JP"/>
-          </w:rPr>
-          <w:t xml:space="preserve"> new samples and tools</w:t>
-        </w:r>
-      </w:ins>
-      <w:ins w:id="73" w:author="Brian Becker" w:date="2017-04-30T18:29:00Z">
-        <w:del w:id="74" w:author="Morten Kromberg" w:date="2017-05-01T08:31:00Z">
-          <w:r>
-            <w:rPr>
-              <w:rFonts w:cstheme="minorHAnsi"/>
-              <w:b/>
-              <w:lang w:val="en-GB" w:eastAsia="ja-JP"/>
-            </w:rPr>
-            <w:delText>organized sample and utility folders</w:delText>
-          </w:r>
-        </w:del>
-      </w:ins>
-      <w:ins w:id="75" w:author="Morten Kromberg" w:date="2017-05-01T08:49:00Z">
-        <w:r>
-          <w:rPr>
-            <w:rFonts w:cstheme="minorHAnsi"/>
-            <w:b/>
-            <w:lang w:val="en-GB" w:eastAsia="ja-JP"/>
-          </w:rPr>
-          <w:t>.</w:t>
-        </w:r>
-      </w:ins>
-      <w:ins w:id="76" w:author="Brian Becker" w:date="2017-04-30T18:29:00Z">
-        <w:del w:id="77" w:author="Morten Kromberg" w:date="2017-05-01T08:49:00Z">
-          <w:r>
-            <w:rPr>
-              <w:rFonts w:cstheme="minorHAnsi"/>
-              <w:b/>
-              <w:lang w:val="en-GB" w:eastAsia="ja-JP"/>
-            </w:rPr>
-            <w:delText>:</w:delText>
-          </w:r>
-        </w:del>
-        <w:r>
-          <w:rPr>
-            <w:rFonts w:cstheme="minorHAnsi"/>
-            <w:b/>
-            <w:lang w:val="en-GB" w:eastAsia="ja-JP"/>
-          </w:rPr>
-          <w:t xml:space="preserve"> </w:t>
-        </w:r>
-      </w:ins>
-      <w:ins w:id="78" w:author="Brian Becker" w:date="2017-04-30T18:33:00Z">
-        <w:r>
-          <w:rPr>
-            <w:rFonts w:cstheme="minorHAnsi"/>
-            <w:lang w:val="en-GB" w:eastAsia="ja-JP"/>
-          </w:rPr>
-          <w:t xml:space="preserve"> </w:t>
-        </w:r>
-        <w:del w:id="79" w:author="Morten Kromberg" w:date="2017-05-01T08:49:00Z">
-          <w:r>
-            <w:rPr>
-              <w:rFonts w:cstheme="minorHAnsi"/>
-              <w:lang w:val="en-GB" w:eastAsia="ja-JP"/>
-            </w:rPr>
-            <w:delText xml:space="preserve">New samples are found in the Samples/Conga folders and utilities are found in the </w:delText>
-          </w:r>
-        </w:del>
-      </w:ins>
-      <w:ins w:id="80" w:author="Brian Becker" w:date="2017-04-30T18:34:00Z">
-        <w:del w:id="81" w:author="Morten Kromberg" w:date="2017-05-01T08:49:00Z">
-          <w:r>
-            <w:rPr>
-              <w:rFonts w:cstheme="minorHAnsi"/>
-              <w:lang w:val="en-GB" w:eastAsia="ja-JP"/>
-            </w:rPr>
-            <w:delText>Library/Conga folder.</w:delText>
-          </w:r>
-        </w:del>
-      </w:ins>
-    </w:p>
-    <w:p>
-      <w:pPr>
-        <w:rPr>
-          <w:lang w:val="en-US"/>
-        </w:rPr>
-      </w:pPr>
-    </w:p>
-    <w:p>
-      <w:pPr>
-        <w:pStyle w:val="Heading2"/>
-        <w:rPr>
-          <w:lang w:val="en-GB"/>
-        </w:rPr>
-      </w:pPr>
-    </w:p>
-    <w:p>
-      <w:pPr>
-        <w:rPr>
-          <w:lang w:val="en-GB"/>
-        </w:rPr>
-      </w:pPr>
-    </w:p>
-    <w:p>
-      <w:pPr>
-        <w:pStyle w:val="Heading2"/>
-        <w:rPr>
-          <w:lang w:val="en-US"/>
-        </w:rPr>
-      </w:pPr>
-      <w:r>
-        <w:rPr>
-          <w:lang w:val="en-US"/>
-        </w:rPr>
-        <w:t>Version</w:t>
-      </w:r>
-    </w:p>
-    <w:p>
-      <w:pPr>
-        <w:rPr>
-          <w:lang w:val="en-US"/>
-        </w:rPr>
-      </w:pPr>
-      <w:r>
-        <w:rPr>
-          <w:lang w:val="en-US"/>
-        </w:rPr>
-        <w:t>New function to return the version of Conga as an integer 30001334</w:t>
-      </w:r>
-      <w:r>
-        <w:rPr>
-          <w:lang w:val="en-US"/>
-        </w:rPr>
-        <w:t xml:space="preserve">, if an three element 4 bytes </w:t>
-      </w:r>
-      <w:proofErr w:type="spellStart"/>
-      <w:r>
-        <w:rPr>
-          <w:lang w:val="en-US"/>
-        </w:rPr>
-        <w:t>interger</w:t>
-      </w:r>
-      <w:proofErr w:type="spellEnd"/>
-      <w:r>
-        <w:rPr>
-          <w:lang w:val="en-US"/>
-        </w:rPr>
-        <w:t xml:space="preserve"> vector is pass it is filled out with the same numbers.</w:t>
-      </w:r>
-    </w:p>
-    <w:p>
-      <w:pPr>
-        <w:pStyle w:val="Heading2"/>
-        <w:rPr>
-          <w:lang w:val="en-US"/>
-        </w:rPr>
-      </w:pPr>
-      <w:r>
-        <w:rPr>
-          <w:lang w:val="en-US"/>
-        </w:rPr>
-        <w:t>Secure Features</w:t>
-      </w:r>
-    </w:p>
-    <w:p>
-      <w:pPr>
-        <w:rPr>
-          <w:lang w:val="en-US"/>
-        </w:rPr>
-      </w:pPr>
-      <w:r>
-        <w:rPr>
-          <w:lang w:val="en-US"/>
-        </w:rPr>
-        <w:t xml:space="preserve">Secure sockets are now built upon </w:t>
-      </w:r>
-      <w:proofErr w:type="spellStart"/>
-      <w:r>
-        <w:rPr>
-          <w:lang w:val="en-US"/>
-        </w:rPr>
-        <w:t>GnuTLS</w:t>
-      </w:r>
-      <w:proofErr w:type="spellEnd"/>
-      <w:r>
-        <w:rPr>
-          <w:lang w:val="en-US"/>
-        </w:rPr>
-        <w:t xml:space="preserve"> version 3.4.16. Internal details of how certificates are handed have changed significantly, but there should be no visible ling has changed but I hope it looks the same from the APL Side. One new thing is it is now possible to you certificates in the Microsoft Certificate store for Servers. Added Server Name </w:t>
-      </w:r>
-      <w:proofErr w:type="spellStart"/>
-      <w:r>
-        <w:rPr>
-          <w:lang w:val="en-US"/>
-        </w:rPr>
-        <w:t>Indicaction</w:t>
-      </w:r>
-      <w:proofErr w:type="spellEnd"/>
-      <w:r>
-        <w:rPr>
-          <w:lang w:val="en-US"/>
-        </w:rPr>
-        <w:t>, Session Tickets. No changes on the APL Side.</w:t>
-      </w:r>
-    </w:p>
-    <w:p>
-      <w:pPr>
-        <w:rPr>
-          <w:lang w:val="en-US"/>
-        </w:rPr>
-      </w:pPr>
-    </w:p>
-    <w:p>
-      <w:pPr>
-        <w:pStyle w:val="Heading2"/>
-        <w:rPr>
-          <w:lang w:val="en-US"/>
-        </w:rPr>
-      </w:pPr>
-      <w:proofErr w:type="spellStart"/>
-      <w:r>
-        <w:rPr>
-          <w:lang w:val="en-US"/>
-        </w:rPr>
-        <w:t>Serverside</w:t>
-      </w:r>
-      <w:proofErr w:type="spellEnd"/>
-    </w:p>
-    <w:p>
-      <w:pPr>
-        <w:pStyle w:val="Heading3"/>
-        <w:rPr>
-          <w:lang w:val="en-US"/>
-        </w:rPr>
-      </w:pPr>
-      <w:r>
-        <w:rPr>
-          <w:lang w:val="en-US"/>
-        </w:rPr>
-        <w:t>Endpoints</w:t>
-      </w:r>
-      <w:r>
-        <w:rPr>
-          <w:lang w:val="en-US"/>
-        </w:rPr>
-        <w:t xml:space="preserve"> {</w:t>
-      </w:r>
-      <w:proofErr w:type="spellStart"/>
-      <w:r>
-        <w:rPr>
-          <w:lang w:val="en-US"/>
-        </w:rPr>
-        <w:t>Overhaul.dyalog|TestEndpoints</w:t>
-      </w:r>
-      <w:proofErr w:type="spellEnd"/>
-      <w:r>
-        <w:rPr>
-          <w:lang w:val="en-US"/>
-        </w:rPr>
-        <w:t>}</w:t>
-      </w:r>
-    </w:p>
-    <w:p>
-      <w:pPr>
-        <w:rPr>
-          <w:lang w:val="en-US"/>
-        </w:rPr>
-      </w:pPr>
-      <w:r>
-        <w:rPr>
-          <w:lang w:val="en-US"/>
-        </w:rPr>
-        <w:t>We cannot restrict incoming connection based on the IP address they are originating from. Endpoints can be specified on the form:</w:t>
-      </w:r>
-    </w:p>
-    <w:p>
-      <w:pPr>
-        <w:spacing w:after="100" w:afterAutospacing="1" w:line="240" w:lineRule="auto"/>
-        <w:contextualSpacing/>
-        <w:rPr>
-          <w:rFonts w:ascii="APL385 Unicode" w:hAnsi="APL385 Unicode"/>
-          <w:sz w:val="12"/>
-          <w:szCs w:val="12"/>
-          <w:lang w:val="en-US"/>
-        </w:rPr>
-      </w:pPr>
-      <w:r>
-        <w:rPr>
-          <w:rFonts w:ascii="APL385 Unicode" w:hAnsi="APL385 Unicode"/>
-          <w:sz w:val="12"/>
-          <w:szCs w:val="12"/>
-          <w:lang w:val="en-US"/>
-        </w:rPr>
-        <w:t>┌→──────────────────────────────────────────────────────────────────────────────────────────────────────────────────────┐</w:t>
-      </w:r>
-    </w:p>
-    <w:p>
-      <w:pPr>
-        <w:spacing w:after="100" w:afterAutospacing="1" w:line="240" w:lineRule="auto"/>
-        <w:contextualSpacing/>
-        <w:rPr>
-          <w:rFonts w:ascii="APL385 Unicode" w:hAnsi="APL385 Unicode"/>
-          <w:sz w:val="12"/>
-          <w:szCs w:val="12"/>
-          <w:lang w:val="en-US"/>
-        </w:rPr>
-      </w:pPr>
-      <w:r>
-        <w:rPr>
-          <w:rFonts w:ascii="APL385 Unicode" w:hAnsi="APL385 Unicode"/>
-          <w:sz w:val="12"/>
-          <w:szCs w:val="12"/>
-          <w:lang w:val="en-US"/>
-        </w:rPr>
-        <w:t>│ ┌→────────┐ ┌→──────────────────────────────────────────────────────────────────────────────────────────────────────┐ │</w:t>
-      </w:r>
-    </w:p>
-    <w:p>
-      <w:pPr>
-        <w:spacing w:after="100" w:afterAutospacing="1" w:line="240" w:lineRule="auto"/>
-        <w:contextualSpacing/>
-        <w:rPr>
-          <w:rFonts w:ascii="APL385 Unicode" w:hAnsi="APL385 Unicode"/>
-          <w:sz w:val="12"/>
-          <w:szCs w:val="12"/>
-          <w:lang w:val="en-US"/>
-        </w:rPr>
-      </w:pPr>
-      <w:r>
-        <w:rPr>
-          <w:rFonts w:ascii="APL385 Unicode" w:hAnsi="APL385 Unicode"/>
-          <w:sz w:val="12"/>
-          <w:szCs w:val="12"/>
-          <w:lang w:val="en-US"/>
-        </w:rPr>
-        <w:t>│ │Endpoints│ │ ┌→────────────────────────────────────────────────────────────────────┐ ┌→──────────────────────────┐ │ │</w:t>
-      </w:r>
-    </w:p>
-    <w:p>
-      <w:pPr>
-        <w:spacing w:after="100" w:afterAutospacing="1" w:line="240" w:lineRule="auto"/>
-        <w:contextualSpacing/>
-        <w:rPr>
-          <w:rFonts w:ascii="APL385 Unicode" w:hAnsi="APL385 Unicode"/>
-          <w:sz w:val="12"/>
-          <w:szCs w:val="12"/>
-          <w:lang w:val="en-US"/>
-        </w:rPr>
-      </w:pPr>
-      <w:r>
-        <w:rPr>
-          <w:rFonts w:ascii="APL385 Unicode" w:hAnsi="APL385 Unicode"/>
-          <w:sz w:val="12"/>
-          <w:szCs w:val="12"/>
-          <w:lang w:val="en-US"/>
-        </w:rPr>
-        <w:t>│ └─────────┘ │ │ ┌→───┐ ┌→─────────────────────────────────────────────────────────┐ │ │ ┌→───┐ ┌→───────────────┐ │ │ │</w:t>
-      </w:r>
-    </w:p>
-    <w:p>
-      <w:pPr>
-        <w:spacing w:after="100" w:afterAutospacing="1" w:line="240" w:lineRule="auto"/>
-        <w:contextualSpacing/>
-        <w:rPr>
-          <w:rFonts w:ascii="APL385 Unicode" w:hAnsi="APL385 Unicode"/>
-          <w:sz w:val="12"/>
-          <w:szCs w:val="12"/>
-          <w:lang w:val="en-US"/>
-        </w:rPr>
-      </w:pPr>
-      <w:r>
-        <w:rPr>
-          <w:rFonts w:ascii="APL385 Unicode" w:hAnsi="APL385 Unicode"/>
-          <w:sz w:val="12"/>
-          <w:szCs w:val="12"/>
-          <w:lang w:val="en-US"/>
-        </w:rPr>
-        <w:t>│             │ │ │IPv6│ │fe80::d189:fd4:7003:a0a3/120,fe80::9df3:f956:84f5:12ab/120│ │ │ │IPv4│ │192.168.202.1/24│ │ │ │</w:t>
-      </w:r>
-    </w:p>
-    <w:p>
-      <w:pPr>
-        <w:spacing w:after="100" w:afterAutospacing="1" w:line="240" w:lineRule="auto"/>
-        <w:contextualSpacing/>
-        <w:rPr>
-          <w:rFonts w:ascii="APL385 Unicode" w:hAnsi="APL385 Unicode"/>
-          <w:sz w:val="12"/>
-          <w:szCs w:val="12"/>
-          <w:lang w:val="en-US"/>
-        </w:rPr>
-      </w:pPr>
-      <w:r>
-        <w:rPr>
-          <w:rFonts w:ascii="APL385 Unicode" w:hAnsi="APL385 Unicode"/>
-          <w:sz w:val="12"/>
-          <w:szCs w:val="12"/>
-          <w:lang w:val="en-US"/>
-        </w:rPr>
-        <w:t>│             │ │ └────┘ └──────────────────────────────────────────────────────────┘ │ │ └────┘ └────────────────┘ │ │ │</w:t>
-      </w:r>
-    </w:p>
-    <w:p>
-      <w:pPr>
-        <w:spacing w:after="100" w:afterAutospacing="1" w:line="240" w:lineRule="auto"/>
-        <w:contextualSpacing/>
-        <w:rPr>
-          <w:rFonts w:ascii="APL385 Unicode" w:hAnsi="APL385 Unicode"/>
-          <w:sz w:val="12"/>
-          <w:szCs w:val="12"/>
-          <w:lang w:val="en-US"/>
-        </w:rPr>
-      </w:pPr>
-      <w:r>
-        <w:rPr>
-          <w:rFonts w:ascii="APL385 Unicode" w:hAnsi="APL385 Unicode"/>
-          <w:sz w:val="12"/>
-          <w:szCs w:val="12"/>
-          <w:lang w:val="en-US"/>
-        </w:rPr>
-        <w:t>│             │ └─────────────────────────────────────────────────────────────────────┘ └───────────────────────────┘ │ │</w:t>
-      </w:r>
-    </w:p>
-    <w:p>
-      <w:pPr>
-        <w:spacing w:after="100" w:afterAutospacing="1" w:line="240" w:lineRule="auto"/>
-        <w:contextualSpacing/>
-        <w:rPr>
-          <w:rFonts w:ascii="APL385 Unicode" w:hAnsi="APL385 Unicode"/>
-          <w:sz w:val="12"/>
-          <w:szCs w:val="12"/>
-          <w:lang w:val="en-US"/>
-        </w:rPr>
-      </w:pPr>
-      <w:r>
-        <w:rPr>
-          <w:rFonts w:ascii="APL385 Unicode" w:hAnsi="APL385 Unicode"/>
-          <w:sz w:val="12"/>
-          <w:szCs w:val="12"/>
-          <w:lang w:val="en-US"/>
-        </w:rPr>
-        <w:t>│             └───────────────────────────────────────────────────────────────────────────────────────────────────────┘ │</w:t>
-      </w:r>
-    </w:p>
-    <w:p>
-      <w:pPr>
-        <w:spacing w:after="100" w:afterAutospacing="1" w:line="240" w:lineRule="auto"/>
-        <w:contextualSpacing/>
-        <w:rPr>
-          <w:rFonts w:ascii="APL385 Unicode" w:hAnsi="APL385 Unicode"/>
-          <w:sz w:val="12"/>
-          <w:szCs w:val="12"/>
-          <w:lang w:val="en-US"/>
-        </w:rPr>
-      </w:pPr>
-      <w:r>
-        <w:rPr>
-          <w:rFonts w:ascii="APL385 Unicode" w:hAnsi="APL385 Unicode"/>
-          <w:sz w:val="12"/>
-          <w:szCs w:val="12"/>
-          <w:lang w:val="en-US"/>
-        </w:rPr>
-        <w:t>└───────────────────────────────────────────────────────────────────────────────────────────────────────────────────────┘</w:t>
-      </w:r>
-    </w:p>
-    <w:p>
-      <w:pPr>
-        <w:spacing w:after="100" w:afterAutospacing="1" w:line="240" w:lineRule="auto"/>
-        <w:contextualSpacing/>
-        <w:rPr>
-          <w:rFonts w:ascii="APL385 Unicode" w:hAnsi="APL385 Unicode"/>
-          <w:sz w:val="12"/>
-          <w:szCs w:val="12"/>
-          <w:lang w:val="en-US"/>
-        </w:rPr>
-      </w:pPr>
-    </w:p>
-    <w:p>
-      <w:pPr>
-        <w:rPr>
-          <w:lang w:val="en-US"/>
-        </w:rPr>
-      </w:pPr>
-      <w:r>
-        <w:rPr>
-          <w:lang w:val="en-US"/>
-        </w:rPr>
-        <w:lastRenderedPageBreak/>
-        <w:t xml:space="preserve">One Ipv6 section and one IPv4 section with a list of </w:t>
-      </w:r>
-      <w:proofErr w:type="spellStart"/>
-      <w:r>
-        <w:rPr>
-          <w:lang w:val="en-US"/>
-        </w:rPr>
-        <w:t>ipaddress</w:t>
-      </w:r>
-      <w:proofErr w:type="spellEnd"/>
-      <w:r>
-        <w:rPr>
-          <w:lang w:val="en-US"/>
-        </w:rPr>
-        <w:t xml:space="preserve"> and size.</w:t>
-      </w:r>
-    </w:p>
-    <w:p>
-      <w:pPr>
-        <w:rPr>
-          <w:lang w:val="en-US"/>
-        </w:rPr>
-      </w:pPr>
-      <w:r>
-        <w:rPr>
-          <w:lang w:val="en-US"/>
-        </w:rPr>
-        <w:t xml:space="preserve">We have two sets of Endpoints </w:t>
-      </w:r>
-      <w:proofErr w:type="spellStart"/>
-      <w:r>
-        <w:rPr>
-          <w:lang w:val="en-US"/>
-        </w:rPr>
-        <w:t>AllowEndpoints</w:t>
-      </w:r>
-      <w:proofErr w:type="spellEnd"/>
-      <w:r>
-        <w:rPr>
-          <w:lang w:val="en-US"/>
-        </w:rPr>
-        <w:t xml:space="preserve"> and </w:t>
-      </w:r>
-      <w:proofErr w:type="spellStart"/>
-      <w:r>
-        <w:rPr>
-          <w:lang w:val="en-US"/>
-        </w:rPr>
-        <w:t>DenyEndpoints</w:t>
-      </w:r>
-      <w:proofErr w:type="spellEnd"/>
-      <w:r>
-        <w:rPr>
-          <w:lang w:val="en-US"/>
-        </w:rPr>
-        <w:t xml:space="preserve">, that can specified when a server is started. </w:t>
-      </w:r>
-      <w:proofErr w:type="spellStart"/>
-      <w:r>
-        <w:rPr>
-          <w:lang w:val="en-US"/>
-        </w:rPr>
-        <w:t>Srv</w:t>
-      </w:r>
-      <w:proofErr w:type="spellEnd"/>
-      <w:r>
-        <w:rPr>
-          <w:lang w:val="en-US"/>
-        </w:rPr>
-        <w:t xml:space="preserve">. If incoming connection address is present in </w:t>
-      </w:r>
-      <w:proofErr w:type="spellStart"/>
-      <w:r>
-        <w:rPr>
-          <w:lang w:val="en-US"/>
-        </w:rPr>
-        <w:t>AllowEndpoints</w:t>
-      </w:r>
-      <w:proofErr w:type="spellEnd"/>
-      <w:r>
-        <w:rPr>
-          <w:lang w:val="en-US"/>
-        </w:rPr>
-        <w:t xml:space="preserve"> and </w:t>
-      </w:r>
-      <w:proofErr w:type="spellStart"/>
-      <w:r>
-        <w:rPr>
-          <w:lang w:val="en-US"/>
-        </w:rPr>
-        <w:t>AllowEndpoints</w:t>
-      </w:r>
-      <w:proofErr w:type="spellEnd"/>
-      <w:r>
-        <w:rPr>
-          <w:lang w:val="en-US"/>
-        </w:rPr>
-        <w:t xml:space="preserve"> is specified it is allowed in unless </w:t>
-      </w:r>
-      <w:proofErr w:type="spellStart"/>
-      <w:r>
-        <w:rPr>
-          <w:lang w:val="en-US"/>
-        </w:rPr>
-        <w:t>DenyEndpoints</w:t>
-      </w:r>
-      <w:proofErr w:type="spellEnd"/>
-      <w:r>
-        <w:rPr>
-          <w:lang w:val="en-US"/>
-        </w:rPr>
-        <w:t xml:space="preserve"> is specified and the incoming endpoint is in the deny list.</w:t>
-      </w:r>
-    </w:p>
-    <w:p>
-      <w:pPr>
-        <w:pStyle w:val="Heading3"/>
-        <w:rPr>
-          <w:lang w:val="en-US"/>
-        </w:rPr>
-      </w:pPr>
-      <w:r>
-        <w:rPr>
-          <w:lang w:val="en-US"/>
-        </w:rPr>
-        <w:t>UDP</w:t>
-      </w:r>
-      <w:r>
-        <w:rPr>
-          <w:lang w:val="en-US"/>
-        </w:rPr>
-        <w:t xml:space="preserve"> {</w:t>
-      </w:r>
-      <w:proofErr w:type="spellStart"/>
-      <w:r>
-        <w:rPr>
-          <w:lang w:val="en-US"/>
-        </w:rPr>
-        <w:t>Overhaul.dyalog|TestUDPSimple</w:t>
-      </w:r>
-      <w:proofErr w:type="spellEnd"/>
-      <w:r>
-        <w:rPr>
-          <w:lang w:val="en-US"/>
-        </w:rPr>
-        <w:t>}</w:t>
-      </w:r>
-    </w:p>
-    <w:p>
-      <w:pPr>
-        <w:rPr>
-          <w:lang w:val="en-US"/>
-        </w:rPr>
-      </w:pPr>
-      <w:r>
-        <w:rPr>
-          <w:lang w:val="en-US"/>
-        </w:rPr>
-        <w:t>Not completed yet.</w:t>
-      </w:r>
-    </w:p>
-    <w:p>
-      <w:pPr>
-        <w:pStyle w:val="Heading1"/>
-        <w:rPr>
-          <w:lang w:val="en-US"/>
-        </w:rPr>
-      </w:pPr>
-      <w:r>
-        <w:rPr>
-          <w:lang w:val="en-US"/>
-        </w:rPr>
-        <w:t>Internals</w:t>
-      </w:r>
-    </w:p>
-    <w:p>
-      <w:pPr>
-        <w:rPr>
-          <w:lang w:val="en-US"/>
-        </w:rPr>
-      </w:pPr>
-      <w:r>
-        <w:rPr>
-          <w:lang w:val="en-US"/>
-        </w:rPr>
-        <w:t>A number of changes have been made to the way we build and load the Conga libraries. These changes should be invisible to the vast majority of users, but there may be situations where the following information is valuable when building distribution packages which include Conga – or when troubleshooting.</w:t>
-      </w:r>
-    </w:p>
-    <w:p>
-      <w:pPr>
-        <w:pStyle w:val="Heading2"/>
-        <w:rPr>
-          <w:lang w:val="en-US"/>
-        </w:rPr>
-      </w:pPr>
-      <w:r>
-        <w:rPr>
-          <w:lang w:val="en-US"/>
-        </w:rPr>
-        <w:t>Unicode and Classic Share the Same Libraries</w:t>
-      </w:r>
-    </w:p>
-    <w:p>
-      <w:pPr>
-        <w:rPr>
-          <w:lang w:val="en-US"/>
-        </w:rPr>
-      </w:pPr>
-      <w:r>
-        <w:rPr>
-          <w:lang w:val="en-US"/>
-        </w:rPr>
-        <w:t xml:space="preserve">For any given platform, there is only one DLL which can be shared by Classic and Unicode interpreters. Under Microsoft Windows, the DLL will be named </w:t>
-      </w:r>
-      <w:r>
-        <w:rPr>
-          <w:lang w:val="en-US"/>
-        </w:rPr>
-        <w:t>conga30_32</w:t>
-      </w:r>
-      <w:r>
-        <w:rPr>
-          <w:lang w:val="en-US"/>
-        </w:rPr>
-        <w:t>.dll</w:t>
-      </w:r>
-      <w:r>
-        <w:rPr>
-          <w:lang w:val="en-US"/>
-        </w:rPr>
-        <w:t xml:space="preserve"> </w:t>
-      </w:r>
-      <w:r>
-        <w:rPr>
-          <w:lang w:val="en-US"/>
-        </w:rPr>
-        <w:t>or conga30_64.dll, depending on whether the platform is 32 or 64 bits. On all other platforms, the file extension will be “.so” rather than ”.</w:t>
-      </w:r>
-      <w:proofErr w:type="spellStart"/>
-      <w:r>
-        <w:rPr>
-          <w:lang w:val="en-US"/>
-        </w:rPr>
-        <w:t>dll</w:t>
-      </w:r>
-      <w:proofErr w:type="spellEnd"/>
-      <w:r>
-        <w:rPr>
-          <w:lang w:val="en-US"/>
-        </w:rPr>
-        <w:t xml:space="preserve">”. </w:t>
-      </w:r>
-    </w:p>
-    <w:p>
-      <w:pPr>
-        <w:rPr>
-          <w:lang w:val="en-US"/>
-        </w:rPr>
-      </w:pPr>
-      <w:r>
-        <w:rPr>
-          <w:lang w:val="en-US"/>
-        </w:rPr>
-        <w:t>When distributing applications based on Dyalog APL, this library should be located in the same folder as the interpreter.</w:t>
-      </w:r>
-    </w:p>
-    <w:p>
-      <w:pPr>
-        <w:pStyle w:val="Heading2"/>
-        <w:rPr>
-          <w:lang w:val="en-US"/>
-        </w:rPr>
-      </w:pPr>
-      <w:r>
-        <w:rPr>
-          <w:lang w:val="en-US"/>
-        </w:rPr>
-        <w:t>Secure Libraries</w:t>
-      </w:r>
-    </w:p>
-    <w:p>
-      <w:pPr>
-        <w:rPr>
-          <w:ins w:id="82" w:author="Morten Kromberg" w:date="2017-05-01T09:46:00Z"/>
-          <w:lang w:val="en-US"/>
-        </w:rPr>
-      </w:pPr>
-      <w:r>
-        <w:rPr>
-          <w:lang w:val="en-US"/>
-        </w:rPr>
-        <w:t>Support for secure communications is provided by a library named either conga30ssl32 or conga30ssl64, with an extension appropriate for the platform (.</w:t>
-      </w:r>
-      <w:proofErr w:type="spellStart"/>
-      <w:r>
-        <w:rPr>
-          <w:lang w:val="en-US"/>
-        </w:rPr>
-        <w:t>dll</w:t>
-      </w:r>
-      <w:proofErr w:type="spellEnd"/>
-      <w:r>
-        <w:rPr>
-          <w:lang w:val="en-US"/>
-        </w:rPr>
-        <w:t xml:space="preserve"> or .so). In Conga 3.0, the secure socket library is loaded dynamically, on the first use of secure features. If you do not use secure features, you no longer need to ship this library with your application. If you do need secure features, make sure this library is in the same folder as the main Conga library.</w:t>
-      </w:r>
-    </w:p>
-    <w:p>
-      <w:pPr>
-        <w:pStyle w:val="ListParagraph"/>
-        <w:numPr>
-          <w:ilvl w:val="0"/>
-          <w:numId w:val="2"/>
-        </w:numPr>
-        <w:rPr>
-          <w:lang w:val="en-US"/>
-        </w:rPr>
-        <w:pPrChange w:id="83" w:author="Morten Kromberg" w:date="2017-05-01T09:46:00Z">
-          <w:pPr/>
-        </w:pPrChange>
-      </w:pPr>
-      <w:ins w:id="84" w:author="Morten Kromberg" w:date="2017-05-01T09:46:00Z">
-        <w:r>
-          <w:rPr>
+            <w:rStyle w:val="Hyperlink"/>
             <w:lang w:val="en-US"/>
           </w:rPr>
-          <w:t>New Samples</w:t>
+          <w:t>https://github.com/Dyalog</w:t>
         </w:r>
-      </w:ins>
+      </w:hyperlink>
+      <w:r>
+        <w:rPr>
+          <w:lang w:val="en-US"/>
+        </w:rPr>
+        <w:t>.</w:t>
+      </w:r>
+    </w:p>
+    <w:p>
+      <w:pPr>
+        <w:rPr>
+          <w:lang w:val="en-US"/>
+        </w:rPr>
+      </w:pPr>
+      <w:r>
+        <w:rPr>
+          <w:lang w:val="en-US"/>
+        </w:rPr>
+        <w:t>[would be nice with some lists and descriptions here]</w:t>
+      </w:r>
+      <w:bookmarkStart w:id="63" w:name="_GoBack"/>
+      <w:bookmarkEnd w:id="63"/>
     </w:p>
     <w:p>
       <w:pPr>
@@ -10301,7 +10149,7 @@
 </file>
 
 <file path=customXml/itemProps1.xml><?xml version="1.0" encoding="utf-8"?>
-<ds:datastoreItem xmlns:ds="http://schemas.openxmlformats.org/officeDocument/2006/customXml" ds:itemID="{F15800B0-2207-4F21-B11D-1754265D7A63}">
+<ds:datastoreItem xmlns:ds="http://schemas.openxmlformats.org/officeDocument/2006/customXml" ds:itemID="{14185324-AD50-4766-AC8A-784D090C6599}">
   <ds:schemaRefs>
     <ds:schemaRef ds:uri="http://schemas.openxmlformats.org/officeDocument/2006/bibliography"/>
   </ds:schemaRefs>

</xml_diff>